<commit_message>
Doku Work and testing
</commit_message>
<xml_diff>
--- a/src/doc/doku_NAODash_MKSM.docx
+++ b/src/doc/doku_NAODash_MKSM.docx
@@ -4,7 +4,7 @@
   <w:body>
     <w:p>
       <w:pPr>
-        <w:pStyle w:val="berschrift1"/>
+        <w:pStyle w:val="Heading1"/>
         <w:jc w:val="center"/>
         <w:rPr>
           <w:sz w:val="48"/>
@@ -74,34 +74,63 @@
     </w:p>
     <w:p>
       <w:pPr>
-        <w:pStyle w:val="berschrift1"/>
+        <w:pStyle w:val="Heading1"/>
         <w:jc w:val="center"/>
         <w:rPr>
           <w:sz w:val="48"/>
+          <w:lang w:val="de-DE"/>
         </w:rPr>
       </w:pPr>
       <w:r>
         <w:rPr>
           <w:sz w:val="48"/>
+          <w:lang w:val="de-DE"/>
         </w:rPr>
         <w:t xml:space="preserve">NAO-Dashboard </w:t>
       </w:r>
     </w:p>
     <w:p>
       <w:pPr>
-        <w:pStyle w:val="berschrift1"/>
+        <w:pStyle w:val="Heading1"/>
         <w:jc w:val="center"/>
-      </w:pPr>
-      <w:proofErr w:type="spellStart"/>
-      <w:r>
+        <w:rPr>
+          <w:lang w:val="de-DE"/>
+        </w:rPr>
+      </w:pPr>
+      <w:r>
+        <w:rPr>
+          <w:lang w:val="de-DE"/>
+        </w:rPr>
         <w:t>Dokumentation</w:t>
       </w:r>
-      <w:proofErr w:type="spellEnd"/>
-    </w:p>
-    <w:p/>
-    <w:p/>
-    <w:p/>
-    <w:p>
+    </w:p>
+    <w:p>
+      <w:pPr>
+        <w:rPr>
+          <w:lang w:val="de-DE"/>
+        </w:rPr>
+      </w:pPr>
+    </w:p>
+    <w:p>
+      <w:pPr>
+        <w:rPr>
+          <w:lang w:val="de-DE"/>
+        </w:rPr>
+      </w:pPr>
+    </w:p>
+    <w:p>
+      <w:pPr>
+        <w:rPr>
+          <w:lang w:val="de-DE"/>
+        </w:rPr>
+      </w:pPr>
+    </w:p>
+    <w:p>
+      <w:pPr>
+        <w:rPr>
+          <w:lang w:val="de-DE"/>
+        </w:rPr>
+      </w:pPr>
       <w:r>
         <w:rPr>
           <w:noProof/>
@@ -170,118 +199,121 @@
         </w:drawing>
       </w:r>
     </w:p>
-    <w:p/>
-    <w:p/>
-    <w:p/>
-    <w:p/>
-    <w:p/>
-    <w:p/>
-    <w:p/>
-    <w:p/>
-    <w:p/>
-    <w:p/>
+    <w:p>
+      <w:pPr>
+        <w:rPr>
+          <w:lang w:val="de-DE"/>
+        </w:rPr>
+      </w:pPr>
+    </w:p>
+    <w:p>
+      <w:pPr>
+        <w:rPr>
+          <w:lang w:val="de-DE"/>
+        </w:rPr>
+      </w:pPr>
+    </w:p>
+    <w:p>
+      <w:pPr>
+        <w:rPr>
+          <w:lang w:val="de-DE"/>
+        </w:rPr>
+      </w:pPr>
+    </w:p>
+    <w:p>
+      <w:pPr>
+        <w:rPr>
+          <w:lang w:val="de-DE"/>
+        </w:rPr>
+      </w:pPr>
+    </w:p>
+    <w:p>
+      <w:pPr>
+        <w:rPr>
+          <w:lang w:val="de-DE"/>
+        </w:rPr>
+      </w:pPr>
+    </w:p>
+    <w:p>
+      <w:pPr>
+        <w:rPr>
+          <w:lang w:val="de-DE"/>
+        </w:rPr>
+      </w:pPr>
+    </w:p>
+    <w:p>
+      <w:pPr>
+        <w:rPr>
+          <w:lang w:val="de-DE"/>
+        </w:rPr>
+      </w:pPr>
+    </w:p>
+    <w:p>
+      <w:pPr>
+        <w:rPr>
+          <w:lang w:val="de-DE"/>
+        </w:rPr>
+      </w:pPr>
+    </w:p>
+    <w:p>
+      <w:pPr>
+        <w:rPr>
+          <w:lang w:val="de-DE"/>
+        </w:rPr>
+      </w:pPr>
+    </w:p>
+    <w:p>
+      <w:pPr>
+        <w:rPr>
+          <w:lang w:val="de-DE"/>
+        </w:rPr>
+      </w:pPr>
+    </w:p>
     <w:p>
       <w:pPr>
         <w:jc w:val="center"/>
         <w:rPr>
           <w:sz w:val="28"/>
-        </w:rPr>
-      </w:pPr>
+          <w:lang w:val="de-DE"/>
+        </w:rPr>
+      </w:pPr>
+      <w:r>
+        <w:rPr>
+          <w:sz w:val="28"/>
+          <w:lang w:val="de-DE"/>
+        </w:rPr>
+        <w:t>Projekt-Beschreibung Programmieren/Informatik-Labor</w:t>
+      </w:r>
+      <w:r>
+        <w:rPr>
+          <w:sz w:val="28"/>
+          <w:lang w:val="de-DE"/>
+        </w:rPr>
+        <w:br/>
+      </w:r>
       <w:proofErr w:type="spellStart"/>
       <w:r>
         <w:rPr>
           <w:sz w:val="28"/>
-        </w:rPr>
-        <w:t>Projekt-Beschreibung</w:t>
+          <w:lang w:val="de-DE"/>
+        </w:rPr>
+        <w:t>WiSe</w:t>
       </w:r>
       <w:proofErr w:type="spellEnd"/>
       <w:r>
         <w:rPr>
           <w:sz w:val="28"/>
-        </w:rPr>
-        <w:t xml:space="preserve"> </w:t>
-      </w:r>
-      <w:proofErr w:type="spellStart"/>
+          <w:lang w:val="de-DE"/>
+        </w:rPr>
+        <w:t xml:space="preserve"> 17/18</w:t>
+      </w:r>
       <w:r>
         <w:rPr>
           <w:sz w:val="28"/>
-        </w:rPr>
-        <w:t>Programmieren</w:t>
-      </w:r>
-      <w:proofErr w:type="spellEnd"/>
-      <w:r>
-        <w:rPr>
-          <w:sz w:val="28"/>
-        </w:rPr>
-        <w:t>/</w:t>
-      </w:r>
-      <w:proofErr w:type="spellStart"/>
-      <w:r>
-        <w:rPr>
-          <w:sz w:val="28"/>
-        </w:rPr>
-        <w:t>Informatik</w:t>
-      </w:r>
-      <w:proofErr w:type="spellEnd"/>
-      <w:r>
-        <w:rPr>
-          <w:sz w:val="28"/>
-        </w:rPr>
-        <w:t>-Labor</w:t>
-      </w:r>
-      <w:r>
-        <w:rPr>
-          <w:sz w:val="28"/>
+          <w:lang w:val="de-DE"/>
         </w:rPr>
         <w:br/>
-      </w:r>
-      <w:proofErr w:type="spellStart"/>
-      <w:r>
-        <w:rPr>
-          <w:sz w:val="28"/>
-        </w:rPr>
-        <w:t>WiSe</w:t>
-      </w:r>
-      <w:proofErr w:type="spellEnd"/>
-      <w:r>
-        <w:rPr>
-          <w:sz w:val="28"/>
-        </w:rPr>
-        <w:t xml:space="preserve"> 17/18</w:t>
-      </w:r>
-      <w:r>
-        <w:rPr>
-          <w:sz w:val="28"/>
-        </w:rPr>
-        <w:br/>
-      </w:r>
-      <w:proofErr w:type="spellStart"/>
-      <w:r>
-        <w:rPr>
-          <w:sz w:val="28"/>
-        </w:rPr>
-        <w:t>Angewandte</w:t>
-      </w:r>
-      <w:proofErr w:type="spellEnd"/>
-      <w:r>
-        <w:rPr>
-          <w:sz w:val="28"/>
-        </w:rPr>
-        <w:t xml:space="preserve"> </w:t>
-      </w:r>
-      <w:proofErr w:type="spellStart"/>
-      <w:r>
-        <w:rPr>
-          <w:sz w:val="28"/>
-        </w:rPr>
-        <w:t>Informatik</w:t>
-      </w:r>
-      <w:proofErr w:type="spellEnd"/>
-      <w:r>
-        <w:rPr>
-          <w:sz w:val="28"/>
-        </w:rPr>
-        <w:t>, 1. Semester</w:t>
+        <w:t>Angewandte Informatik, 1. Semester</w:t>
       </w:r>
     </w:p>
     <w:p>
@@ -290,13 +322,14 @@
         <w:rPr>
           <w:color w:val="595959" w:themeColor="text1" w:themeTint="A6"/>
           <w:sz w:val="28"/>
-        </w:rPr>
-      </w:pPr>
-      <w:proofErr w:type="spellStart"/>
+          <w:lang w:val="de-DE"/>
+        </w:rPr>
+      </w:pPr>
       <w:r>
         <w:rPr>
           <w:color w:val="595959" w:themeColor="text1" w:themeTint="A6"/>
           <w:sz w:val="28"/>
+          <w:lang w:val="de-DE"/>
         </w:rPr>
         <w:t>Gruppe</w:t>
       </w:r>
@@ -304,14 +337,15 @@
         <w:rPr>
           <w:color w:val="595959" w:themeColor="text1" w:themeTint="A6"/>
           <w:sz w:val="28"/>
+          <w:lang w:val="de-DE"/>
         </w:rPr>
         <w:t>nmitglieder</w:t>
       </w:r>
-      <w:proofErr w:type="spellEnd"/>
       <w:r>
         <w:rPr>
           <w:color w:val="595959" w:themeColor="text1" w:themeTint="A6"/>
           <w:sz w:val="28"/>
+          <w:lang w:val="de-DE"/>
         </w:rPr>
         <w:t xml:space="preserve">: </w:t>
       </w:r>
@@ -319,6 +353,7 @@
         <w:rPr>
           <w:color w:val="595959" w:themeColor="text1" w:themeTint="A6"/>
           <w:sz w:val="28"/>
+          <w:lang w:val="de-DE"/>
         </w:rPr>
         <w:br/>
         <w:t>M</w:t>
@@ -327,82 +362,71 @@
         <w:rPr>
           <w:color w:val="595959" w:themeColor="text1" w:themeTint="A6"/>
           <w:sz w:val="28"/>
-        </w:rPr>
-        <w:t xml:space="preserve">ustafa </w:t>
+          <w:lang w:val="de-DE"/>
+        </w:rPr>
+        <w:t xml:space="preserve">ustafa Mado, Khaled </w:t>
       </w:r>
       <w:proofErr w:type="spellStart"/>
       <w:r>
         <w:rPr>
           <w:color w:val="595959" w:themeColor="text1" w:themeTint="A6"/>
           <w:sz w:val="28"/>
-        </w:rPr>
-        <w:t>Mado</w:t>
+          <w:lang w:val="de-DE"/>
+        </w:rPr>
+        <w:t>Jebrini</w:t>
       </w:r>
       <w:proofErr w:type="spellEnd"/>
       <w:r>
         <w:rPr>
           <w:color w:val="595959" w:themeColor="text1" w:themeTint="A6"/>
           <w:sz w:val="28"/>
-        </w:rPr>
-        <w:t xml:space="preserve">, Khaled </w:t>
-      </w:r>
-      <w:proofErr w:type="spellStart"/>
+          <w:lang w:val="de-DE"/>
+        </w:rPr>
+        <w:t xml:space="preserve">, Michael Bachmann </w:t>
+      </w:r>
       <w:r>
         <w:rPr>
           <w:color w:val="595959" w:themeColor="text1" w:themeTint="A6"/>
           <w:sz w:val="28"/>
-        </w:rPr>
-        <w:t>Jebrini</w:t>
-      </w:r>
-      <w:proofErr w:type="spellEnd"/>
+          <w:lang w:val="de-DE"/>
+        </w:rPr>
+        <w:t>u</w:t>
+      </w:r>
       <w:r>
         <w:rPr>
           <w:color w:val="595959" w:themeColor="text1" w:themeTint="A6"/>
           <w:sz w:val="28"/>
-        </w:rPr>
-        <w:t xml:space="preserve">, Michael Bachmann </w:t>
-      </w:r>
-      <w:r>
+          <w:lang w:val="de-DE"/>
+        </w:rPr>
+        <w:t>nd Simon Bienroth</w:t>
+      </w:r>
+    </w:p>
+    <w:p>
+      <w:pPr>
+        <w:jc w:val="center"/>
         <w:rPr>
           <w:color w:val="595959" w:themeColor="text1" w:themeTint="A6"/>
           <w:sz w:val="28"/>
-        </w:rPr>
-        <w:t>u</w:t>
-      </w:r>
-      <w:r>
-        <w:rPr>
-          <w:color w:val="595959" w:themeColor="text1" w:themeTint="A6"/>
-          <w:sz w:val="28"/>
-        </w:rPr>
-        <w:t xml:space="preserve">nd Simon </w:t>
-      </w:r>
-      <w:proofErr w:type="spellStart"/>
-      <w:r>
-        <w:rPr>
-          <w:color w:val="595959" w:themeColor="text1" w:themeTint="A6"/>
-          <w:sz w:val="28"/>
-        </w:rPr>
-        <w:t>Bienroth</w:t>
-      </w:r>
-      <w:proofErr w:type="spellEnd"/>
-    </w:p>
-    <w:p>
-      <w:pPr>
-        <w:jc w:val="center"/>
-        <w:rPr>
-          <w:color w:val="595959" w:themeColor="text1" w:themeTint="A6"/>
-          <w:sz w:val="28"/>
-        </w:rPr>
-      </w:pPr>
-    </w:p>
-    <w:p>
-      <w:r>
+          <w:lang w:val="de-DE"/>
+        </w:rPr>
+      </w:pPr>
+    </w:p>
+    <w:p>
+      <w:pPr>
+        <w:rPr>
+          <w:lang w:val="de-DE"/>
+        </w:rPr>
+      </w:pPr>
+      <w:r>
+        <w:rPr>
+          <w:lang w:val="de-DE"/>
+        </w:rPr>
         <w:br w:type="page"/>
       </w:r>
     </w:p>
     <w:p>
       <w:pPr>
-        <w:pStyle w:val="berschrift2"/>
+        <w:pStyle w:val="Heading2"/>
         <w:rPr>
           <w:lang w:val="de-DE"/>
         </w:rPr>
@@ -435,14 +459,7 @@
     </w:p>
     <w:p>
       <w:pPr>
-        <w:rPr>
-          <w:lang w:val="de-DE"/>
-        </w:rPr>
-      </w:pPr>
-    </w:p>
-    <w:p>
-      <w:pPr>
-        <w:pStyle w:val="Listenabsatz"/>
+        <w:pStyle w:val="ListParagraph"/>
         <w:numPr>
           <w:ilvl w:val="0"/>
           <w:numId w:val="2"/>
@@ -574,7 +591,7 @@
     </w:p>
     <w:p>
       <w:pPr>
-        <w:pStyle w:val="Listenabsatz"/>
+        <w:pStyle w:val="ListParagraph"/>
         <w:numPr>
           <w:ilvl w:val="0"/>
           <w:numId w:val="2"/>
@@ -632,7 +649,7 @@
     </w:p>
     <w:p>
       <w:pPr>
-        <w:pStyle w:val="Listenabsatz"/>
+        <w:pStyle w:val="ListParagraph"/>
         <w:numPr>
           <w:ilvl w:val="0"/>
           <w:numId w:val="2"/>
@@ -691,7 +708,7 @@
     </w:p>
     <w:p>
       <w:pPr>
-        <w:pStyle w:val="Listenabsatz"/>
+        <w:pStyle w:val="ListParagraph"/>
         <w:numPr>
           <w:ilvl w:val="0"/>
           <w:numId w:val="2"/>
@@ -767,7 +784,7 @@
     </w:p>
     <w:p>
       <w:pPr>
-        <w:pStyle w:val="Listenabsatz"/>
+        <w:pStyle w:val="ListParagraph"/>
         <w:numPr>
           <w:ilvl w:val="0"/>
           <w:numId w:val="2"/>
@@ -843,7 +860,7 @@
     </w:p>
     <w:p>
       <w:pPr>
-        <w:pStyle w:val="Listenabsatz"/>
+        <w:pStyle w:val="ListParagraph"/>
         <w:numPr>
           <w:ilvl w:val="0"/>
           <w:numId w:val="2"/>
@@ -919,7 +936,7 @@
     </w:p>
     <w:p>
       <w:pPr>
-        <w:pStyle w:val="Listenabsatz"/>
+        <w:pStyle w:val="ListParagraph"/>
         <w:numPr>
           <w:ilvl w:val="0"/>
           <w:numId w:val="2"/>
@@ -977,7 +994,7 @@
     </w:p>
     <w:p>
       <w:pPr>
-        <w:pStyle w:val="Listenabsatz"/>
+        <w:pStyle w:val="ListParagraph"/>
         <w:numPr>
           <w:ilvl w:val="0"/>
           <w:numId w:val="2"/>
@@ -1056,7 +1073,7 @@
     </w:p>
     <w:p>
       <w:pPr>
-        <w:pStyle w:val="Listenabsatz"/>
+        <w:pStyle w:val="ListParagraph"/>
         <w:numPr>
           <w:ilvl w:val="0"/>
           <w:numId w:val="2"/>
@@ -1161,7 +1178,7 @@
     </w:p>
     <w:p>
       <w:pPr>
-        <w:pStyle w:val="Listenabsatz"/>
+        <w:pStyle w:val="ListParagraph"/>
         <w:numPr>
           <w:ilvl w:val="0"/>
           <w:numId w:val="2"/>
@@ -1212,15 +1229,15 @@
     </w:p>
     <w:p>
       <w:pPr>
-        <w:pStyle w:val="Listenabsatz"/>
-        <w:rPr>
-          <w:lang w:val="de-DE"/>
-        </w:rPr>
-      </w:pPr>
-    </w:p>
-    <w:p>
-      <w:pPr>
-        <w:pStyle w:val="berschrift2"/>
+        <w:pStyle w:val="ListParagraph"/>
+        <w:rPr>
+          <w:lang w:val="de-DE"/>
+        </w:rPr>
+      </w:pPr>
+    </w:p>
+    <w:p>
+      <w:pPr>
+        <w:pStyle w:val="Heading2"/>
         <w:rPr>
           <w:lang w:val="de-DE"/>
         </w:rPr>
@@ -1252,7 +1269,7 @@
     </w:p>
     <w:p>
       <w:pPr>
-        <w:pStyle w:val="Listenabsatz"/>
+        <w:pStyle w:val="ListParagraph"/>
         <w:numPr>
           <w:ilvl w:val="0"/>
           <w:numId w:val="2"/>
@@ -1285,7 +1302,7 @@
     </w:p>
     <w:p>
       <w:pPr>
-        <w:pStyle w:val="Listenabsatz"/>
+        <w:pStyle w:val="ListParagraph"/>
         <w:numPr>
           <w:ilvl w:val="1"/>
           <w:numId w:val="2"/>
@@ -1306,7 +1323,7 @@
     </w:p>
     <w:p>
       <w:pPr>
-        <w:pStyle w:val="Listenabsatz"/>
+        <w:pStyle w:val="ListParagraph"/>
         <w:numPr>
           <w:ilvl w:val="2"/>
           <w:numId w:val="2"/>
@@ -1345,7 +1362,7 @@
     </w:p>
     <w:p>
       <w:pPr>
-        <w:pStyle w:val="Listenabsatz"/>
+        <w:pStyle w:val="ListParagraph"/>
         <w:numPr>
           <w:ilvl w:val="2"/>
           <w:numId w:val="2"/>
@@ -1384,7 +1401,7 @@
     </w:p>
     <w:p>
       <w:pPr>
-        <w:pStyle w:val="Listenabsatz"/>
+        <w:pStyle w:val="ListParagraph"/>
         <w:numPr>
           <w:ilvl w:val="2"/>
           <w:numId w:val="2"/>
@@ -1471,160 +1488,35 @@
     </w:p>
     <w:p>
       <w:pPr>
-        <w:pStyle w:val="berschrift2"/>
-        <w:rPr>
-          <w:lang w:val="de-DE"/>
-        </w:rPr>
-      </w:pPr>
-      <w:r>
-        <w:rPr>
-          <w:lang w:val="de-DE"/>
-        </w:rPr>
+        <w:rPr>
+          <w:lang w:val="de-DE"/>
+        </w:rPr>
+      </w:pPr>
+      <w:r>
+        <w:rPr>
+          <w:lang w:val="de-DE"/>
+        </w:rPr>
+        <w:br w:type="page"/>
+      </w:r>
+    </w:p>
+    <w:p>
+      <w:pPr>
+        <w:pStyle w:val="Heading2"/>
+        <w:rPr>
+          <w:lang w:val="de-DE"/>
+        </w:rPr>
+      </w:pPr>
+      <w:r>
+        <w:rPr>
+          <w:lang w:val="de-DE"/>
+        </w:rPr>
+        <w:lastRenderedPageBreak/>
         <w:t>Umgesetzte nichtfunktionale Anforderungen:</w:t>
       </w:r>
     </w:p>
     <w:p>
       <w:pPr>
-        <w:pStyle w:val="Listenabsatz"/>
-        <w:numPr>
-          <w:ilvl w:val="0"/>
-          <w:numId w:val="2"/>
-        </w:numPr>
-        <w:rPr>
-          <w:b/>
-          <w:lang w:val="de-DE"/>
-        </w:rPr>
-      </w:pPr>
-      <w:r>
-        <w:rPr>
-          <w:b/>
-          <w:lang w:val="de-DE"/>
-        </w:rPr>
-        <w:t>GUI mit JavaFX</w:t>
-      </w:r>
-      <w:r>
-        <w:rPr>
-          <w:b/>
-          <w:lang w:val="de-DE"/>
-        </w:rPr>
-        <w:t xml:space="preserve"> </w:t>
-      </w:r>
-      <w:r>
-        <w:rPr>
-          <w:lang w:val="de-DE"/>
-        </w:rPr>
-        <w:t>und eigener Style in CSS</w:t>
-      </w:r>
-    </w:p>
-    <w:p>
-      <w:pPr>
-        <w:pStyle w:val="Listenabsatz"/>
-        <w:numPr>
-          <w:ilvl w:val="0"/>
-          <w:numId w:val="2"/>
-        </w:numPr>
-        <w:rPr>
-          <w:b/>
-          <w:lang w:val="de-DE"/>
-        </w:rPr>
-      </w:pPr>
-      <w:r>
-        <w:rPr>
-          <w:b/>
-          <w:lang w:val="de-DE"/>
-        </w:rPr>
-        <w:t>Code lesbar</w:t>
-      </w:r>
-      <w:r>
-        <w:rPr>
-          <w:lang w:val="de-DE"/>
-        </w:rPr>
-        <w:t xml:space="preserve"> gestaltet, Kommentare an allen nicht-trivialen Stellen</w:t>
-      </w:r>
-    </w:p>
-    <w:p>
-      <w:pPr>
-        <w:pStyle w:val="Listenabsatz"/>
-        <w:numPr>
-          <w:ilvl w:val="0"/>
-          <w:numId w:val="2"/>
-        </w:numPr>
-        <w:rPr>
-          <w:b/>
-          <w:lang w:val="de-DE"/>
-        </w:rPr>
-      </w:pPr>
-      <w:r>
-        <w:rPr>
-          <w:lang w:val="de-DE"/>
-        </w:rPr>
-        <w:t>Soweit wie möglich:</w:t>
-      </w:r>
-      <w:r>
-        <w:rPr>
-          <w:b/>
-          <w:lang w:val="de-DE"/>
-        </w:rPr>
-        <w:t xml:space="preserve"> einheitliche Code-Struktur</w:t>
-      </w:r>
-    </w:p>
-    <w:p>
-      <w:pPr>
-        <w:pStyle w:val="Listenabsatz"/>
-        <w:numPr>
-          <w:ilvl w:val="0"/>
-          <w:numId w:val="2"/>
-        </w:numPr>
-        <w:rPr>
-          <w:lang w:val="de-DE"/>
-        </w:rPr>
-      </w:pPr>
-      <w:r>
-        <w:rPr>
-          <w:b/>
-          <w:lang w:val="de-DE"/>
-        </w:rPr>
-        <w:t xml:space="preserve">Ständige Arbeit mit </w:t>
-      </w:r>
-      <w:proofErr w:type="spellStart"/>
-      <w:r>
-        <w:rPr>
-          <w:b/>
-          <w:lang w:val="de-DE"/>
-        </w:rPr>
-        <w:t>Git</w:t>
-      </w:r>
-      <w:r>
-        <w:rPr>
-          <w:lang w:val="de-DE"/>
-        </w:rPr>
-        <w:t>hub</w:t>
-      </w:r>
-      <w:proofErr w:type="spellEnd"/>
-      <w:r>
-        <w:rPr>
-          <w:lang w:val="de-DE"/>
-        </w:rPr>
-        <w:br w:type="page"/>
-      </w:r>
-    </w:p>
-    <w:p>
-      <w:pPr>
-        <w:pStyle w:val="berschrift2"/>
-      </w:pPr>
-      <w:proofErr w:type="spellStart"/>
-      <w:r>
-        <w:lastRenderedPageBreak/>
-        <w:t>Umgesetze</w:t>
-      </w:r>
-      <w:proofErr w:type="spellEnd"/>
-      <w:r>
-        <w:t xml:space="preserve"> NICE-TO-HAVES:</w:t>
-      </w:r>
-    </w:p>
-    <w:p>
-      <w:pPr>
-        <w:pStyle w:val="Listenabsatz"/>
+        <w:pStyle w:val="ListParagraph"/>
         <w:numPr>
           <w:ilvl w:val="0"/>
           <w:numId w:val="2"/>
@@ -1634,58 +1526,49 @@
         <w:adjustRightInd w:val="0"/>
         <w:spacing w:after="0" w:line="240" w:lineRule="auto"/>
         <w:rPr>
-          <w:rFonts w:ascii="Inconsolata-zi4r" w:hAnsi="Inconsolata-zi4r" w:cs="Inconsolata-zi4r"/>
-          <w:sz w:val="24"/>
-          <w:szCs w:val="24"/>
-          <w:lang w:val="de-DE"/>
-        </w:rPr>
-      </w:pPr>
+          <w:rFonts w:ascii="LMRoman12-Regular" w:hAnsi="LMRoman12-Regular" w:cs="LMRoman12-Regular"/>
+          <w:sz w:val="24"/>
+          <w:szCs w:val="24"/>
+          <w:lang w:val="de-DE"/>
+        </w:rPr>
+      </w:pPr>
+      <w:r>
+        <w:rPr>
+          <w:rFonts w:ascii="LMRoman12-Regular" w:hAnsi="LMRoman12-Regular" w:cs="LMRoman12-Regular"/>
+          <w:b/>
+          <w:sz w:val="24"/>
+          <w:szCs w:val="24"/>
+          <w:lang w:val="de-DE"/>
+        </w:rPr>
+        <w:t xml:space="preserve">GUI mit </w:t>
+      </w:r>
       <w:proofErr w:type="spellStart"/>
       <w:r>
         <w:rPr>
-          <w:rFonts w:ascii="Inconsolata-zi4r" w:hAnsi="Inconsolata-zi4r" w:cs="Inconsolata-zi4r"/>
+          <w:rFonts w:ascii="LMRoman12-Regular" w:hAnsi="LMRoman12-Regular" w:cs="LMRoman12-Regular"/>
           <w:b/>
           <w:sz w:val="24"/>
           <w:szCs w:val="24"/>
           <w:lang w:val="de-DE"/>
         </w:rPr>
-        <w:t>Application</w:t>
+        <w:t>JavaFX</w:t>
       </w:r>
       <w:proofErr w:type="spellEnd"/>
       <w:r>
         <w:rPr>
-          <w:rFonts w:ascii="Inconsolata-zi4r" w:hAnsi="Inconsolata-zi4r" w:cs="Inconsolata-zi4r"/>
-          <w:b/>
-          <w:sz w:val="24"/>
-          <w:szCs w:val="24"/>
-          <w:lang w:val="de-DE"/>
-        </w:rPr>
-        <w:t>/Session</w:t>
-      </w:r>
-      <w:r>
-        <w:rPr>
-          <w:rFonts w:ascii="Inconsolata-zi4r" w:hAnsi="Inconsolata-zi4r" w:cs="Inconsolata-zi4r"/>
-          <w:sz w:val="24"/>
-          <w:szCs w:val="24"/>
-          <w:lang w:val="de-DE"/>
-        </w:rPr>
-        <w:t>:</w:t>
-      </w:r>
-      <w:r>
-        <w:rPr>
-          <w:rFonts w:ascii="Inconsolata-zi4r" w:hAnsi="Inconsolata-zi4r" w:cs="Inconsolata-zi4r"/>
-          <w:sz w:val="24"/>
-          <w:szCs w:val="24"/>
-          <w:lang w:val="de-DE"/>
-        </w:rPr>
-        <w:t xml:space="preserve"> </w:t>
-      </w:r>
-    </w:p>
-    <w:p>
-      <w:pPr>
-        <w:pStyle w:val="Listenabsatz"/>
-        <w:numPr>
-          <w:ilvl w:val="1"/>
+          <w:rFonts w:ascii="LMRoman12-Regular" w:hAnsi="LMRoman12-Regular" w:cs="LMRoman12-Regular"/>
+          <w:sz w:val="24"/>
+          <w:szCs w:val="24"/>
+          <w:lang w:val="de-DE"/>
+        </w:rPr>
+        <w:t xml:space="preserve"> und eigener Style in CSS</w:t>
+      </w:r>
+    </w:p>
+    <w:p>
+      <w:pPr>
+        <w:pStyle w:val="ListParagraph"/>
+        <w:numPr>
+          <w:ilvl w:val="0"/>
           <w:numId w:val="2"/>
         </w:numPr>
         <w:autoSpaceDE w:val="0"/>
@@ -1693,47 +1576,37 @@
         <w:adjustRightInd w:val="0"/>
         <w:spacing w:after="0" w:line="240" w:lineRule="auto"/>
         <w:rPr>
-          <w:rFonts w:ascii="Inconsolata-zi4r" w:hAnsi="Inconsolata-zi4r" w:cs="Inconsolata-zi4r"/>
-          <w:sz w:val="24"/>
-          <w:szCs w:val="24"/>
-          <w:lang w:val="de-DE"/>
-        </w:rPr>
-      </w:pPr>
-      <w:r>
-        <w:rPr>
-          <w:rFonts w:ascii="Inconsolata-zi4r" w:hAnsi="Inconsolata-zi4r" w:cs="Inconsolata-zi4r"/>
-          <w:sz w:val="24"/>
-          <w:szCs w:val="24"/>
-          <w:lang w:val="de-DE"/>
-        </w:rPr>
-        <w:t xml:space="preserve">Verbindungsaufbau </w:t>
-      </w:r>
-      <w:proofErr w:type="spellStart"/>
-      <w:r>
-        <w:rPr>
-          <w:rFonts w:ascii="Inconsolata-zi4r" w:hAnsi="Inconsolata-zi4r" w:cs="Inconsolata-zi4r"/>
-          <w:sz w:val="24"/>
-          <w:szCs w:val="24"/>
-          <w:lang w:val="de-DE"/>
-        </w:rPr>
-        <w:t>timeout</w:t>
-      </w:r>
-      <w:proofErr w:type="spellEnd"/>
-      <w:r>
-        <w:rPr>
-          <w:rFonts w:ascii="Inconsolata-zi4r" w:hAnsi="Inconsolata-zi4r" w:cs="Inconsolata-zi4r"/>
-          <w:sz w:val="24"/>
-          <w:szCs w:val="24"/>
-          <w:lang w:val="de-DE"/>
-        </w:rPr>
-        <w:t xml:space="preserve"> im Falle einer falschen IP</w:t>
-      </w:r>
-    </w:p>
-    <w:p>
-      <w:pPr>
-        <w:pStyle w:val="Listenabsatz"/>
-        <w:numPr>
-          <w:ilvl w:val="1"/>
+          <w:rFonts w:ascii="LMRoman12-Regular" w:hAnsi="LMRoman12-Regular" w:cs="LMRoman12-Regular"/>
+          <w:sz w:val="24"/>
+          <w:szCs w:val="24"/>
+          <w:lang w:val="de-DE"/>
+        </w:rPr>
+      </w:pPr>
+      <w:r>
+        <w:rPr>
+          <w:rFonts w:ascii="LMRoman12-Regular" w:hAnsi="LMRoman12-Regular" w:cs="LMRoman12-Regular"/>
+          <w:b/>
+          <w:sz w:val="24"/>
+          <w:szCs w:val="24"/>
+          <w:lang w:val="de-DE"/>
+        </w:rPr>
+        <w:t>Code lesbar</w:t>
+      </w:r>
+      <w:r>
+        <w:rPr>
+          <w:rFonts w:ascii="LMRoman12-Regular" w:hAnsi="LMRoman12-Regular" w:cs="LMRoman12-Regular"/>
+          <w:sz w:val="24"/>
+          <w:szCs w:val="24"/>
+          <w:lang w:val="de-DE"/>
+        </w:rPr>
+        <w:t xml:space="preserve"> gestaltet, Kommentare an allen nicht-trivialen Stellen</w:t>
+      </w:r>
+    </w:p>
+    <w:p>
+      <w:pPr>
+        <w:pStyle w:val="ListParagraph"/>
+        <w:numPr>
+          <w:ilvl w:val="0"/>
           <w:numId w:val="2"/>
         </w:numPr>
         <w:autoSpaceDE w:val="0"/>
@@ -1741,25 +1614,35 @@
         <w:adjustRightInd w:val="0"/>
         <w:spacing w:after="0" w:line="240" w:lineRule="auto"/>
         <w:rPr>
-          <w:rFonts w:ascii="Inconsolata-zi4r" w:hAnsi="Inconsolata-zi4r" w:cs="Inconsolata-zi4r"/>
-          <w:sz w:val="24"/>
-          <w:szCs w:val="24"/>
-          <w:lang w:val="de-DE"/>
-        </w:rPr>
-      </w:pPr>
-      <w:r>
-        <w:rPr>
-          <w:rFonts w:ascii="Inconsolata-zi4r" w:hAnsi="Inconsolata-zi4r" w:cs="Inconsolata-zi4r"/>
-          <w:sz w:val="24"/>
-          <w:szCs w:val="24"/>
-          <w:lang w:val="de-DE"/>
-        </w:rPr>
-        <w:t>Ständige Kontrolle des Verbindungsstatus und entsprechendes Fehlerhandling</w:t>
-      </w:r>
-    </w:p>
-    <w:p>
-      <w:pPr>
-        <w:pStyle w:val="Listenabsatz"/>
+          <w:rFonts w:ascii="LMRoman12-Regular" w:hAnsi="LMRoman12-Regular" w:cs="LMRoman12-Regular"/>
+          <w:sz w:val="24"/>
+          <w:szCs w:val="24"/>
+          <w:lang w:val="de-DE"/>
+        </w:rPr>
+      </w:pPr>
+      <w:r>
+        <w:rPr>
+          <w:rFonts w:ascii="LMRoman12-Regular" w:hAnsi="LMRoman12-Regular" w:cs="LMRoman12-Regular"/>
+          <w:sz w:val="24"/>
+          <w:szCs w:val="24"/>
+          <w:lang w:val="de-DE"/>
+        </w:rPr>
+        <w:t xml:space="preserve">Soweit wie möglich: </w:t>
+      </w:r>
+      <w:r>
+        <w:rPr>
+          <w:rFonts w:ascii="LMRoman12-Regular" w:hAnsi="LMRoman12-Regular" w:cs="LMRoman12-Regular"/>
+          <w:b/>
+          <w:sz w:val="24"/>
+          <w:szCs w:val="24"/>
+          <w:lang w:val="de-DE"/>
+        </w:rPr>
+        <w:t>einheitliche Code-Struktur</w:t>
+      </w:r>
+    </w:p>
+    <w:p>
+      <w:pPr>
+        <w:pStyle w:val="ListParagraph"/>
         <w:numPr>
           <w:ilvl w:val="0"/>
           <w:numId w:val="2"/>
@@ -1769,37 +1652,47 @@
         <w:adjustRightInd w:val="0"/>
         <w:spacing w:after="0" w:line="240" w:lineRule="auto"/>
         <w:rPr>
-          <w:rFonts w:ascii="Inconsolata-zi4r" w:hAnsi="Inconsolata-zi4r" w:cs="Inconsolata-zi4r"/>
-          <w:sz w:val="24"/>
-          <w:szCs w:val="24"/>
-          <w:lang w:val="de-DE"/>
-        </w:rPr>
-      </w:pPr>
+          <w:rFonts w:ascii="LMRoman12-Regular" w:hAnsi="LMRoman12-Regular" w:cs="LMRoman12-Regular"/>
+          <w:sz w:val="24"/>
+          <w:szCs w:val="24"/>
+          <w:lang w:val="de-DE"/>
+        </w:rPr>
+      </w:pPr>
+      <w:r>
+        <w:rPr>
+          <w:rFonts w:ascii="LMRoman12-Regular" w:hAnsi="LMRoman12-Regular" w:cs="LMRoman12-Regular"/>
+          <w:sz w:val="24"/>
+          <w:szCs w:val="24"/>
+          <w:lang w:val="de-DE"/>
+        </w:rPr>
+        <w:t xml:space="preserve">Ständige Arbeit mit </w:t>
+      </w:r>
       <w:proofErr w:type="spellStart"/>
       <w:r>
         <w:rPr>
-          <w:rFonts w:ascii="Inconsolata-zi4r" w:hAnsi="Inconsolata-zi4r" w:cs="Inconsolata-zi4r"/>
+          <w:rFonts w:ascii="LMRoman12-Regular" w:hAnsi="LMRoman12-Regular" w:cs="LMRoman12-Regular"/>
           <w:b/>
           <w:sz w:val="24"/>
           <w:szCs w:val="24"/>
           <w:lang w:val="de-DE"/>
         </w:rPr>
-        <w:t>ALMotion</w:t>
+        <w:t>Git</w:t>
+      </w:r>
+      <w:r>
+        <w:rPr>
+          <w:rFonts w:ascii="LMRoman12-Regular" w:hAnsi="LMRoman12-Regular" w:cs="LMRoman12-Regular"/>
+          <w:b/>
+          <w:sz w:val="24"/>
+          <w:szCs w:val="24"/>
+          <w:lang w:val="de-DE"/>
+        </w:rPr>
+        <w:t>hub</w:t>
       </w:r>
       <w:proofErr w:type="spellEnd"/>
-      <w:r>
-        <w:rPr>
-          <w:rFonts w:ascii="LMRoman12-Regular" w:hAnsi="LMRoman12-Regular" w:cs="LMRoman12-Regular"/>
-          <w:sz w:val="24"/>
-          <w:szCs w:val="24"/>
-          <w:lang w:val="de-DE"/>
-        </w:rPr>
-        <w:t>: Fortbewegung und Drehung in verschiedene Richtungen (z.B. mit Knöpfen)</w:t>
-      </w:r>
-    </w:p>
-    <w:p>
-      <w:pPr>
-        <w:pStyle w:val="Listenabsatz"/>
+    </w:p>
+    <w:p>
+      <w:pPr>
+        <w:pStyle w:val="ListParagraph"/>
         <w:numPr>
           <w:ilvl w:val="1"/>
           <w:numId w:val="2"/>
@@ -1809,25 +1702,49 @@
         <w:adjustRightInd w:val="0"/>
         <w:spacing w:after="0" w:line="240" w:lineRule="auto"/>
         <w:rPr>
-          <w:rFonts w:ascii="Inconsolata-zi4r" w:hAnsi="Inconsolata-zi4r" w:cs="Inconsolata-zi4r"/>
-          <w:sz w:val="24"/>
-          <w:szCs w:val="24"/>
-          <w:lang w:val="de-DE"/>
-        </w:rPr>
-      </w:pPr>
-      <w:r>
-        <w:rPr>
-          <w:rFonts w:ascii="LMRoman12-Regular" w:hAnsi="LMRoman12-Regular" w:cs="LMRoman12-Regular"/>
-          <w:sz w:val="24"/>
-          <w:szCs w:val="24"/>
-          <w:lang w:val="de-DE"/>
-        </w:rPr>
-        <w:t>Bewegung der Arme während des Gehens kann ein- oder ausgeschaltet werden</w:t>
-      </w:r>
-    </w:p>
-    <w:p>
-      <w:pPr>
-        <w:pStyle w:val="Listenabsatz"/>
+          <w:rFonts w:ascii="LMRoman12-Regular" w:hAnsi="LMRoman12-Regular" w:cs="LMRoman12-Regular"/>
+          <w:sz w:val="24"/>
+          <w:szCs w:val="24"/>
+          <w:lang w:val="de-DE"/>
+        </w:rPr>
+      </w:pPr>
+      <w:r>
+        <w:rPr>
+          <w:rFonts w:ascii="LMRoman12-Regular" w:hAnsi="LMRoman12-Regular" w:cs="LMRoman12-Regular"/>
+          <w:sz w:val="24"/>
+          <w:szCs w:val="24"/>
+          <w:lang w:val="de-DE"/>
+        </w:rPr>
+        <w:t>Wobei es zu sehr unterschiedlichen Commit Statistiken kam, da meistens zu zweit an einem Laptop programmiert wurde. So kann der zweite Laptop zum Recherchieren verwendet werden, ohne das Netzwerk zu wechseln.</w:t>
+      </w:r>
+      <w:bookmarkStart w:id="0" w:name="_GoBack"/>
+      <w:bookmarkEnd w:id="0"/>
+    </w:p>
+    <w:p>
+      <w:pPr>
+        <w:pStyle w:val="ListParagraph"/>
+        <w:ind w:left="1440"/>
+        <w:rPr>
+          <w:lang w:val="de-DE"/>
+        </w:rPr>
+      </w:pPr>
+    </w:p>
+    <w:p>
+      <w:pPr>
+        <w:pStyle w:val="Heading2"/>
+      </w:pPr>
+      <w:proofErr w:type="spellStart"/>
+      <w:r>
+        <w:t>Umgesetze</w:t>
+      </w:r>
+      <w:proofErr w:type="spellEnd"/>
+      <w:r>
+        <w:t xml:space="preserve"> NICE-TO-HAVES:</w:t>
+      </w:r>
+    </w:p>
+    <w:p>
+      <w:pPr>
+        <w:pStyle w:val="ListParagraph"/>
         <w:numPr>
           <w:ilvl w:val="0"/>
           <w:numId w:val="2"/>
@@ -1837,7 +1754,7 @@
         <w:adjustRightInd w:val="0"/>
         <w:spacing w:after="0" w:line="240" w:lineRule="auto"/>
         <w:rPr>
-          <w:rFonts w:ascii="LMRoman12-Regular" w:hAnsi="LMRoman12-Regular" w:cs="LMRoman12-Regular"/>
+          <w:rFonts w:ascii="Inconsolata-zi4r" w:hAnsi="Inconsolata-zi4r" w:cs="Inconsolata-zi4r"/>
           <w:sz w:val="24"/>
           <w:szCs w:val="24"/>
           <w:lang w:val="de-DE"/>
@@ -1852,22 +1769,41 @@
           <w:szCs w:val="24"/>
           <w:lang w:val="de-DE"/>
         </w:rPr>
-        <w:t>ALTextToSpeech</w:t>
+        <w:t>Application</w:t>
       </w:r>
       <w:proofErr w:type="spellEnd"/>
       <w:r>
         <w:rPr>
-          <w:rFonts w:ascii="LMRoman12-Regular" w:hAnsi="LMRoman12-Regular" w:cs="LMRoman12-Regular"/>
-          <w:sz w:val="24"/>
-          <w:szCs w:val="24"/>
-          <w:lang w:val="de-DE"/>
-        </w:rPr>
-        <w:t>: Eingabe von Text, den NAO sagen soll (Deutsch/Englisch, Tonhöhe)</w:t>
-      </w:r>
-    </w:p>
-    <w:p>
-      <w:pPr>
-        <w:pStyle w:val="Listenabsatz"/>
+          <w:rFonts w:ascii="Inconsolata-zi4r" w:hAnsi="Inconsolata-zi4r" w:cs="Inconsolata-zi4r"/>
+          <w:b/>
+          <w:sz w:val="24"/>
+          <w:szCs w:val="24"/>
+          <w:lang w:val="de-DE"/>
+        </w:rPr>
+        <w:t>/Session</w:t>
+      </w:r>
+      <w:r>
+        <w:rPr>
+          <w:rFonts w:ascii="Inconsolata-zi4r" w:hAnsi="Inconsolata-zi4r" w:cs="Inconsolata-zi4r"/>
+          <w:sz w:val="24"/>
+          <w:szCs w:val="24"/>
+          <w:lang w:val="de-DE"/>
+        </w:rPr>
+        <w:t>:</w:t>
+      </w:r>
+      <w:r>
+        <w:rPr>
+          <w:rFonts w:ascii="Inconsolata-zi4r" w:hAnsi="Inconsolata-zi4r" w:cs="Inconsolata-zi4r"/>
+          <w:sz w:val="24"/>
+          <w:szCs w:val="24"/>
+          <w:lang w:val="de-DE"/>
+        </w:rPr>
+        <w:t xml:space="preserve"> </w:t>
+      </w:r>
+    </w:p>
+    <w:p>
+      <w:pPr>
+        <w:pStyle w:val="ListParagraph"/>
         <w:numPr>
           <w:ilvl w:val="1"/>
           <w:numId w:val="2"/>
@@ -1890,14 +1826,34 @@
           <w:szCs w:val="24"/>
           <w:lang w:val="de-DE"/>
         </w:rPr>
-        <w:t>Sprachauswahl findet über Stimmenauswahl statt.</w:t>
-      </w:r>
-    </w:p>
-    <w:p>
-      <w:pPr>
-        <w:pStyle w:val="Listenabsatz"/>
-        <w:numPr>
-          <w:ilvl w:val="0"/>
+        <w:t xml:space="preserve">Verbindungsaufbau </w:t>
+      </w:r>
+      <w:proofErr w:type="spellStart"/>
+      <w:r>
+        <w:rPr>
+          <w:rFonts w:ascii="Inconsolata-zi4r" w:hAnsi="Inconsolata-zi4r" w:cs="Inconsolata-zi4r"/>
+          <w:sz w:val="24"/>
+          <w:szCs w:val="24"/>
+          <w:lang w:val="de-DE"/>
+        </w:rPr>
+        <w:t>timeout</w:t>
+      </w:r>
+      <w:proofErr w:type="spellEnd"/>
+      <w:r>
+        <w:rPr>
+          <w:rFonts w:ascii="Inconsolata-zi4r" w:hAnsi="Inconsolata-zi4r" w:cs="Inconsolata-zi4r"/>
+          <w:sz w:val="24"/>
+          <w:szCs w:val="24"/>
+          <w:lang w:val="de-DE"/>
+        </w:rPr>
+        <w:t xml:space="preserve"> im Falle einer falschen IP</w:t>
+      </w:r>
+    </w:p>
+    <w:p>
+      <w:pPr>
+        <w:pStyle w:val="ListParagraph"/>
+        <w:numPr>
+          <w:ilvl w:val="1"/>
           <w:numId w:val="2"/>
         </w:numPr>
         <w:autoSpaceDE w:val="0"/>
@@ -1911,33 +1867,21 @@
           <w:lang w:val="de-DE"/>
         </w:rPr>
       </w:pPr>
-      <w:proofErr w:type="spellStart"/>
-      <w:r>
-        <w:rPr>
-          <w:rFonts w:ascii="Inconsolata-zi4r" w:hAnsi="Inconsolata-zi4r" w:cs="Inconsolata-zi4r"/>
-          <w:b/>
-          <w:sz w:val="24"/>
-          <w:szCs w:val="24"/>
-          <w:lang w:val="de-DE"/>
-        </w:rPr>
-        <w:t>ALVideoDevice</w:t>
-      </w:r>
-      <w:proofErr w:type="spellEnd"/>
-      <w:r>
-        <w:rPr>
-          <w:rFonts w:ascii="Inconsolata-zi4r" w:hAnsi="Inconsolata-zi4r" w:cs="Inconsolata-zi4r"/>
-          <w:sz w:val="24"/>
-          <w:szCs w:val="24"/>
-          <w:lang w:val="de-DE"/>
-        </w:rPr>
-        <w:t>:</w:t>
-      </w:r>
-    </w:p>
-    <w:p>
-      <w:pPr>
-        <w:pStyle w:val="Listenabsatz"/>
-        <w:numPr>
-          <w:ilvl w:val="1"/>
+      <w:r>
+        <w:rPr>
+          <w:rFonts w:ascii="Inconsolata-zi4r" w:hAnsi="Inconsolata-zi4r" w:cs="Inconsolata-zi4r"/>
+          <w:sz w:val="24"/>
+          <w:szCs w:val="24"/>
+          <w:lang w:val="de-DE"/>
+        </w:rPr>
+        <w:t>Ständige Kontrolle des Verbindungsstatus und entsprechendes Fehlerhandling</w:t>
+      </w:r>
+    </w:p>
+    <w:p>
+      <w:pPr>
+        <w:pStyle w:val="ListParagraph"/>
+        <w:numPr>
+          <w:ilvl w:val="0"/>
           <w:numId w:val="2"/>
         </w:numPr>
         <w:autoSpaceDE w:val="0"/>
@@ -1951,46 +1895,31 @@
           <w:lang w:val="de-DE"/>
         </w:rPr>
       </w:pPr>
-      <w:r>
-        <w:rPr>
-          <w:rFonts w:ascii="Inconsolata-zi4r" w:hAnsi="Inconsolata-zi4r" w:cs="Inconsolata-zi4r"/>
-          <w:sz w:val="24"/>
-          <w:szCs w:val="24"/>
-          <w:lang w:val="de-DE"/>
-        </w:rPr>
-        <w:t>Live</w:t>
-      </w:r>
-      <w:r>
-        <w:rPr>
-          <w:rFonts w:ascii="Inconsolata-zi4r" w:hAnsi="Inconsolata-zi4r" w:cs="Inconsolata-zi4r"/>
-          <w:sz w:val="24"/>
-          <w:szCs w:val="24"/>
-          <w:lang w:val="de-DE"/>
-        </w:rPr>
-        <w:t>-V</w:t>
-      </w:r>
-      <w:r>
-        <w:rPr>
-          <w:rFonts w:ascii="Inconsolata-zi4r" w:hAnsi="Inconsolata-zi4r" w:cs="Inconsolata-zi4r"/>
-          <w:sz w:val="24"/>
-          <w:szCs w:val="24"/>
-          <w:lang w:val="de-DE"/>
-        </w:rPr>
-        <w:t>iew der Kamera</w:t>
-      </w:r>
-      <w:r>
-        <w:rPr>
-          <w:rFonts w:ascii="Inconsolata-zi4r" w:hAnsi="Inconsolata-zi4r" w:cs="Inconsolata-zi4r"/>
-          <w:sz w:val="24"/>
-          <w:szCs w:val="24"/>
-          <w:lang w:val="de-DE"/>
-        </w:rPr>
-        <w:t xml:space="preserve"> in eigenem Thread um Performance Probleme zu vermeiden</w:t>
-      </w:r>
-    </w:p>
-    <w:p>
-      <w:pPr>
-        <w:pStyle w:val="Listenabsatz"/>
+      <w:proofErr w:type="spellStart"/>
+      <w:r>
+        <w:rPr>
+          <w:rFonts w:ascii="Inconsolata-zi4r" w:hAnsi="Inconsolata-zi4r" w:cs="Inconsolata-zi4r"/>
+          <w:b/>
+          <w:sz w:val="24"/>
+          <w:szCs w:val="24"/>
+          <w:lang w:val="de-DE"/>
+        </w:rPr>
+        <w:t>ALMotion</w:t>
+      </w:r>
+      <w:proofErr w:type="spellEnd"/>
+      <w:r>
+        <w:rPr>
+          <w:rFonts w:ascii="LMRoman12-Regular" w:hAnsi="LMRoman12-Regular" w:cs="LMRoman12-Regular"/>
+          <w:sz w:val="24"/>
+          <w:szCs w:val="24"/>
+          <w:lang w:val="de-DE"/>
+        </w:rPr>
+        <w:t>: Fortbewegung und Drehung in verschiedene Richtungen (z.B. mit Knöpfen)</w:t>
+      </w:r>
+    </w:p>
+    <w:p>
+      <w:pPr>
+        <w:pStyle w:val="ListParagraph"/>
         <w:numPr>
           <w:ilvl w:val="1"/>
           <w:numId w:val="2"/>
@@ -2008,50 +1937,61 @@
       </w:pPr>
       <w:r>
         <w:rPr>
-          <w:rFonts w:ascii="Inconsolata-zi4r" w:hAnsi="Inconsolata-zi4r" w:cs="Inconsolata-zi4r"/>
-          <w:sz w:val="24"/>
-          <w:szCs w:val="24"/>
-          <w:lang w:val="de-DE"/>
-        </w:rPr>
-        <w:t xml:space="preserve">Ein- und Ausschalten der </w:t>
-      </w:r>
-      <w:proofErr w:type="spellStart"/>
-      <w:r>
-        <w:rPr>
-          <w:rFonts w:ascii="Inconsolata-zi4r" w:hAnsi="Inconsolata-zi4r" w:cs="Inconsolata-zi4r"/>
-          <w:sz w:val="24"/>
-          <w:szCs w:val="24"/>
-          <w:lang w:val="de-DE"/>
-        </w:rPr>
-        <w:t>Liveview</w:t>
-      </w:r>
-      <w:proofErr w:type="spellEnd"/>
-      <w:r>
-        <w:rPr>
-          <w:rFonts w:ascii="Inconsolata-zi4r" w:hAnsi="Inconsolata-zi4r" w:cs="Inconsolata-zi4r"/>
-          <w:sz w:val="24"/>
-          <w:szCs w:val="24"/>
-          <w:lang w:val="de-DE"/>
-        </w:rPr>
-        <w:t xml:space="preserve"> (z.B. bei Performance Problemen durch schlechtem Netzwerk)</w:t>
-      </w:r>
-    </w:p>
-    <w:p>
-      <w:pPr>
+          <w:rFonts w:ascii="LMRoman12-Regular" w:hAnsi="LMRoman12-Regular" w:cs="LMRoman12-Regular"/>
+          <w:sz w:val="24"/>
+          <w:szCs w:val="24"/>
+          <w:lang w:val="de-DE"/>
+        </w:rPr>
+        <w:t>Bewegung der Arme während des Gehens kann ein- oder ausgeschaltet werden</w:t>
+      </w:r>
+    </w:p>
+    <w:p>
+      <w:pPr>
+        <w:pStyle w:val="ListParagraph"/>
+        <w:numPr>
+          <w:ilvl w:val="0"/>
+          <w:numId w:val="2"/>
+        </w:numPr>
         <w:autoSpaceDE w:val="0"/>
         <w:autoSpaceDN w:val="0"/>
         <w:adjustRightInd w:val="0"/>
         <w:spacing w:after="0" w:line="240" w:lineRule="auto"/>
         <w:rPr>
-          <w:rFonts w:ascii="Inconsolata-zi4r" w:hAnsi="Inconsolata-zi4r" w:cs="Inconsolata-zi4r"/>
-          <w:sz w:val="24"/>
-          <w:szCs w:val="24"/>
-          <w:lang w:val="de-DE"/>
-        </w:rPr>
-      </w:pPr>
-    </w:p>
-    <w:p>
-      <w:pPr>
+          <w:rFonts w:ascii="LMRoman12-Regular" w:hAnsi="LMRoman12-Regular" w:cs="LMRoman12-Regular"/>
+          <w:sz w:val="24"/>
+          <w:szCs w:val="24"/>
+          <w:lang w:val="de-DE"/>
+        </w:rPr>
+      </w:pPr>
+      <w:proofErr w:type="spellStart"/>
+      <w:r>
+        <w:rPr>
+          <w:rFonts w:ascii="Inconsolata-zi4r" w:hAnsi="Inconsolata-zi4r" w:cs="Inconsolata-zi4r"/>
+          <w:b/>
+          <w:sz w:val="24"/>
+          <w:szCs w:val="24"/>
+          <w:lang w:val="de-DE"/>
+        </w:rPr>
+        <w:t>ALTextToSpeech</w:t>
+      </w:r>
+      <w:proofErr w:type="spellEnd"/>
+      <w:r>
+        <w:rPr>
+          <w:rFonts w:ascii="LMRoman12-Regular" w:hAnsi="LMRoman12-Regular" w:cs="LMRoman12-Regular"/>
+          <w:sz w:val="24"/>
+          <w:szCs w:val="24"/>
+          <w:lang w:val="de-DE"/>
+        </w:rPr>
+        <w:t>: Eingabe von Text, den NAO sagen soll (Deutsch/Englisch, Tonhöhe)</w:t>
+      </w:r>
+    </w:p>
+    <w:p>
+      <w:pPr>
+        <w:pStyle w:val="ListParagraph"/>
+        <w:numPr>
+          <w:ilvl w:val="1"/>
+          <w:numId w:val="2"/>
+        </w:numPr>
         <w:autoSpaceDE w:val="0"/>
         <w:autoSpaceDN w:val="0"/>
         <w:adjustRightInd w:val="0"/>
@@ -2063,10 +2003,19 @@
           <w:lang w:val="de-DE"/>
         </w:rPr>
       </w:pPr>
-    </w:p>
-    <w:p>
-      <w:pPr>
-        <w:pStyle w:val="Listenabsatz"/>
+      <w:r>
+        <w:rPr>
+          <w:rFonts w:ascii="Inconsolata-zi4r" w:hAnsi="Inconsolata-zi4r" w:cs="Inconsolata-zi4r"/>
+          <w:sz w:val="24"/>
+          <w:szCs w:val="24"/>
+          <w:lang w:val="de-DE"/>
+        </w:rPr>
+        <w:t>Sprachauswahl findet über Stimmenauswahl statt.</w:t>
+      </w:r>
+    </w:p>
+    <w:p>
+      <w:pPr>
+        <w:pStyle w:val="ListParagraph"/>
         <w:numPr>
           <w:ilvl w:val="0"/>
           <w:numId w:val="2"/>
@@ -2082,6 +2031,7 @@
           <w:lang w:val="de-DE"/>
         </w:rPr>
       </w:pPr>
+      <w:proofErr w:type="spellStart"/>
       <w:r>
         <w:rPr>
           <w:rFonts w:ascii="Inconsolata-zi4r" w:hAnsi="Inconsolata-zi4r" w:cs="Inconsolata-zi4r"/>
@@ -2090,21 +2040,22 @@
           <w:szCs w:val="24"/>
           <w:lang w:val="de-DE"/>
         </w:rPr>
-        <w:t>GUI</w:t>
-      </w:r>
-      <w:r>
-        <w:rPr>
-          <w:rFonts w:ascii="Inconsolata-zi4r" w:hAnsi="Inconsolata-zi4r" w:cs="Inconsolata-zi4r"/>
-          <w:sz w:val="24"/>
-          <w:szCs w:val="24"/>
-          <w:lang w:val="de-DE"/>
-        </w:rPr>
-        <w:t xml:space="preserve">: </w:t>
-      </w:r>
-    </w:p>
-    <w:p>
-      <w:pPr>
-        <w:pStyle w:val="Listenabsatz"/>
+        <w:t>ALVideoDevice</w:t>
+      </w:r>
+      <w:proofErr w:type="spellEnd"/>
+      <w:r>
+        <w:rPr>
+          <w:rFonts w:ascii="Inconsolata-zi4r" w:hAnsi="Inconsolata-zi4r" w:cs="Inconsolata-zi4r"/>
+          <w:sz w:val="24"/>
+          <w:szCs w:val="24"/>
+          <w:lang w:val="de-DE"/>
+        </w:rPr>
+        <w:t>:</w:t>
+      </w:r>
+    </w:p>
+    <w:p>
+      <w:pPr>
+        <w:pStyle w:val="ListParagraph"/>
         <w:numPr>
           <w:ilvl w:val="1"/>
           <w:numId w:val="2"/>
@@ -2127,6 +2078,161 @@
           <w:szCs w:val="24"/>
           <w:lang w:val="de-DE"/>
         </w:rPr>
+        <w:t>Live</w:t>
+      </w:r>
+      <w:r>
+        <w:rPr>
+          <w:rFonts w:ascii="Inconsolata-zi4r" w:hAnsi="Inconsolata-zi4r" w:cs="Inconsolata-zi4r"/>
+          <w:sz w:val="24"/>
+          <w:szCs w:val="24"/>
+          <w:lang w:val="de-DE"/>
+        </w:rPr>
+        <w:t>-V</w:t>
+      </w:r>
+      <w:r>
+        <w:rPr>
+          <w:rFonts w:ascii="Inconsolata-zi4r" w:hAnsi="Inconsolata-zi4r" w:cs="Inconsolata-zi4r"/>
+          <w:sz w:val="24"/>
+          <w:szCs w:val="24"/>
+          <w:lang w:val="de-DE"/>
+        </w:rPr>
+        <w:t>iew der Kamera</w:t>
+      </w:r>
+      <w:r>
+        <w:rPr>
+          <w:rFonts w:ascii="Inconsolata-zi4r" w:hAnsi="Inconsolata-zi4r" w:cs="Inconsolata-zi4r"/>
+          <w:sz w:val="24"/>
+          <w:szCs w:val="24"/>
+          <w:lang w:val="de-DE"/>
+        </w:rPr>
+        <w:t xml:space="preserve"> in eigenem Thread um Performance Probleme zu vermeiden</w:t>
+      </w:r>
+    </w:p>
+    <w:p>
+      <w:pPr>
+        <w:pStyle w:val="ListParagraph"/>
+        <w:numPr>
+          <w:ilvl w:val="1"/>
+          <w:numId w:val="2"/>
+        </w:numPr>
+        <w:autoSpaceDE w:val="0"/>
+        <w:autoSpaceDN w:val="0"/>
+        <w:adjustRightInd w:val="0"/>
+        <w:spacing w:after="0" w:line="240" w:lineRule="auto"/>
+        <w:rPr>
+          <w:rFonts w:ascii="Inconsolata-zi4r" w:hAnsi="Inconsolata-zi4r" w:cs="Inconsolata-zi4r"/>
+          <w:sz w:val="24"/>
+          <w:szCs w:val="24"/>
+          <w:lang w:val="de-DE"/>
+        </w:rPr>
+      </w:pPr>
+      <w:r>
+        <w:rPr>
+          <w:rFonts w:ascii="Inconsolata-zi4r" w:hAnsi="Inconsolata-zi4r" w:cs="Inconsolata-zi4r"/>
+          <w:sz w:val="24"/>
+          <w:szCs w:val="24"/>
+          <w:lang w:val="de-DE"/>
+        </w:rPr>
+        <w:t xml:space="preserve">Ein- und Ausschalten der </w:t>
+      </w:r>
+      <w:proofErr w:type="spellStart"/>
+      <w:r>
+        <w:rPr>
+          <w:rFonts w:ascii="Inconsolata-zi4r" w:hAnsi="Inconsolata-zi4r" w:cs="Inconsolata-zi4r"/>
+          <w:sz w:val="24"/>
+          <w:szCs w:val="24"/>
+          <w:lang w:val="de-DE"/>
+        </w:rPr>
+        <w:t>Liveview</w:t>
+      </w:r>
+      <w:proofErr w:type="spellEnd"/>
+      <w:r>
+        <w:rPr>
+          <w:rFonts w:ascii="Inconsolata-zi4r" w:hAnsi="Inconsolata-zi4r" w:cs="Inconsolata-zi4r"/>
+          <w:sz w:val="24"/>
+          <w:szCs w:val="24"/>
+          <w:lang w:val="de-DE"/>
+        </w:rPr>
+        <w:t xml:space="preserve"> (z.B. bei Performance Problemen durch schlechtem Netzwerk)</w:t>
+      </w:r>
+    </w:p>
+    <w:p>
+      <w:pPr>
+        <w:autoSpaceDE w:val="0"/>
+        <w:autoSpaceDN w:val="0"/>
+        <w:adjustRightInd w:val="0"/>
+        <w:spacing w:after="0" w:line="240" w:lineRule="auto"/>
+        <w:rPr>
+          <w:rFonts w:ascii="Inconsolata-zi4r" w:hAnsi="Inconsolata-zi4r" w:cs="Inconsolata-zi4r"/>
+          <w:sz w:val="24"/>
+          <w:szCs w:val="24"/>
+          <w:lang w:val="de-DE"/>
+        </w:rPr>
+      </w:pPr>
+    </w:p>
+    <w:p>
+      <w:pPr>
+        <w:pStyle w:val="ListParagraph"/>
+        <w:numPr>
+          <w:ilvl w:val="0"/>
+          <w:numId w:val="2"/>
+        </w:numPr>
+        <w:autoSpaceDE w:val="0"/>
+        <w:autoSpaceDN w:val="0"/>
+        <w:adjustRightInd w:val="0"/>
+        <w:spacing w:after="0" w:line="240" w:lineRule="auto"/>
+        <w:rPr>
+          <w:rFonts w:ascii="Inconsolata-zi4r" w:hAnsi="Inconsolata-zi4r" w:cs="Inconsolata-zi4r"/>
+          <w:sz w:val="24"/>
+          <w:szCs w:val="24"/>
+          <w:lang w:val="de-DE"/>
+        </w:rPr>
+      </w:pPr>
+      <w:r>
+        <w:rPr>
+          <w:rFonts w:ascii="Inconsolata-zi4r" w:hAnsi="Inconsolata-zi4r" w:cs="Inconsolata-zi4r"/>
+          <w:b/>
+          <w:sz w:val="24"/>
+          <w:szCs w:val="24"/>
+          <w:lang w:val="de-DE"/>
+        </w:rPr>
+        <w:t>GUI</w:t>
+      </w:r>
+      <w:r>
+        <w:rPr>
+          <w:rFonts w:ascii="Inconsolata-zi4r" w:hAnsi="Inconsolata-zi4r" w:cs="Inconsolata-zi4r"/>
+          <w:sz w:val="24"/>
+          <w:szCs w:val="24"/>
+          <w:lang w:val="de-DE"/>
+        </w:rPr>
+        <w:t xml:space="preserve">: </w:t>
+      </w:r>
+    </w:p>
+    <w:p>
+      <w:pPr>
+        <w:pStyle w:val="ListParagraph"/>
+        <w:numPr>
+          <w:ilvl w:val="1"/>
+          <w:numId w:val="2"/>
+        </w:numPr>
+        <w:autoSpaceDE w:val="0"/>
+        <w:autoSpaceDN w:val="0"/>
+        <w:adjustRightInd w:val="0"/>
+        <w:spacing w:after="0" w:line="240" w:lineRule="auto"/>
+        <w:rPr>
+          <w:rFonts w:ascii="Inconsolata-zi4r" w:hAnsi="Inconsolata-zi4r" w:cs="Inconsolata-zi4r"/>
+          <w:sz w:val="24"/>
+          <w:szCs w:val="24"/>
+          <w:lang w:val="de-DE"/>
+        </w:rPr>
+      </w:pPr>
+      <w:r>
+        <w:rPr>
+          <w:rFonts w:ascii="Inconsolata-zi4r" w:hAnsi="Inconsolata-zi4r" w:cs="Inconsolata-zi4r"/>
+          <w:sz w:val="24"/>
+          <w:szCs w:val="24"/>
+          <w:lang w:val="de-DE"/>
+        </w:rPr>
         <w:t xml:space="preserve"> „Login“-(Connection) </w:t>
       </w:r>
       <w:proofErr w:type="spellStart"/>
@@ -2152,7 +2258,7 @@
     </w:p>
     <w:p>
       <w:pPr>
-        <w:pStyle w:val="Listenabsatz"/>
+        <w:pStyle w:val="ListParagraph"/>
         <w:numPr>
           <w:ilvl w:val="2"/>
           <w:numId w:val="2"/>
@@ -2248,7 +2354,7 @@
     </w:p>
     <w:p>
       <w:pPr>
-        <w:pStyle w:val="Listenabsatz"/>
+        <w:pStyle w:val="ListParagraph"/>
         <w:numPr>
           <w:ilvl w:val="2"/>
           <w:numId w:val="2"/>
@@ -2276,7 +2382,7 @@
     </w:p>
     <w:p>
       <w:pPr>
-        <w:pStyle w:val="Listenabsatz"/>
+        <w:pStyle w:val="ListParagraph"/>
         <w:numPr>
           <w:ilvl w:val="2"/>
           <w:numId w:val="2"/>
@@ -2304,7 +2410,7 @@
     </w:p>
     <w:p>
       <w:pPr>
-        <w:pStyle w:val="Listenabsatz"/>
+        <w:pStyle w:val="ListParagraph"/>
         <w:numPr>
           <w:ilvl w:val="2"/>
           <w:numId w:val="2"/>
@@ -2363,7 +2469,7 @@
     </w:p>
     <w:p>
       <w:pPr>
-        <w:pStyle w:val="Listenabsatz"/>
+        <w:pStyle w:val="ListParagraph"/>
         <w:numPr>
           <w:ilvl w:val="2"/>
           <w:numId w:val="2"/>
@@ -2391,26 +2497,7 @@
     </w:p>
     <w:p>
       <w:pPr>
-        <w:rPr>
-          <w:rFonts w:ascii="Inconsolata-zi4r" w:hAnsi="Inconsolata-zi4r" w:cs="Inconsolata-zi4r"/>
-          <w:sz w:val="24"/>
-          <w:szCs w:val="24"/>
-          <w:lang w:val="de-DE"/>
-        </w:rPr>
-      </w:pPr>
-      <w:r>
-        <w:rPr>
-          <w:rFonts w:ascii="Inconsolata-zi4r" w:hAnsi="Inconsolata-zi4r" w:cs="Inconsolata-zi4r"/>
-          <w:sz w:val="24"/>
-          <w:szCs w:val="24"/>
-          <w:lang w:val="de-DE"/>
-        </w:rPr>
-        <w:br w:type="page"/>
-      </w:r>
-    </w:p>
-    <w:p>
-      <w:pPr>
-        <w:pStyle w:val="Listenabsatz"/>
+        <w:pStyle w:val="ListParagraph"/>
         <w:numPr>
           <w:ilvl w:val="1"/>
           <w:numId w:val="2"/>
@@ -2459,7 +2546,7 @@
     </w:p>
     <w:p>
       <w:pPr>
-        <w:pStyle w:val="Listenabsatz"/>
+        <w:pStyle w:val="ListParagraph"/>
         <w:numPr>
           <w:ilvl w:val="2"/>
           <w:numId w:val="2"/>
@@ -2507,7 +2594,7 @@
     </w:p>
     <w:p>
       <w:pPr>
-        <w:pStyle w:val="Listenabsatz"/>
+        <w:pStyle w:val="ListParagraph"/>
         <w:numPr>
           <w:ilvl w:val="2"/>
           <w:numId w:val="2"/>
@@ -2541,8 +2628,6 @@
         </w:rPr>
         <w:t>, wenn sie nicht vom User benutzt werden sollen</w:t>
       </w:r>
-      <w:bookmarkStart w:id="0" w:name="_GoBack"/>
-      <w:bookmarkEnd w:id="0"/>
     </w:p>
     <w:p>
       <w:pPr>
@@ -2645,7 +2730,7 @@
     </w:p>
     <w:sectPr>
       <w:pgSz w:w="12240" w:h="15840"/>
-      <w:pgMar w:top="1440" w:right="1440" w:bottom="1440" w:left="1440" w:header="708" w:footer="708" w:gutter="0"/>
+      <w:pgMar w:top="1440" w:right="1440" w:bottom="1276" w:left="1440" w:header="708" w:footer="708" w:gutter="0"/>
       <w:cols w:space="708"/>
       <w:docGrid w:linePitch="360"/>
     </w:sectPr>
@@ -3282,15 +3367,15 @@
     <w:lsdException w:name="Hashtag" w:semiHidden="1" w:unhideWhenUsed="1"/>
     <w:lsdException w:name="Unresolved Mention" w:semiHidden="1" w:unhideWhenUsed="1"/>
   </w:latentStyles>
-  <w:style w:type="paragraph" w:default="1" w:styleId="Standard">
+  <w:style w:type="paragraph" w:default="1" w:styleId="Normal">
     <w:name w:val="Normal"/>
     <w:qFormat/>
   </w:style>
-  <w:style w:type="paragraph" w:styleId="berschrift1">
+  <w:style w:type="paragraph" w:styleId="Heading1">
     <w:name w:val="heading 1"/>
-    <w:basedOn w:val="Standard"/>
-    <w:next w:val="Standard"/>
-    <w:link w:val="berschrift1Zchn"/>
+    <w:basedOn w:val="Normal"/>
+    <w:next w:val="Normal"/>
+    <w:link w:val="Heading1Char"/>
     <w:uiPriority w:val="9"/>
     <w:qFormat/>
     <w:rsid w:val="00843FE6"/>
@@ -3307,10 +3392,10 @@
       <w:szCs w:val="32"/>
     </w:rPr>
   </w:style>
-  <w:style w:type="paragraph" w:styleId="berschrift2">
+  <w:style w:type="paragraph" w:styleId="Heading2">
     <w:name w:val="heading 2"/>
-    <w:next w:val="Standard"/>
-    <w:link w:val="berschrift2Zchn"/>
+    <w:next w:val="Normal"/>
+    <w:link w:val="Heading2Char"/>
     <w:uiPriority w:val="9"/>
     <w:unhideWhenUsed/>
     <w:qFormat/>
@@ -3328,13 +3413,13 @@
       <w:szCs w:val="26"/>
     </w:rPr>
   </w:style>
-  <w:style w:type="character" w:default="1" w:styleId="Absatz-Standardschriftart">
+  <w:style w:type="character" w:default="1" w:styleId="DefaultParagraphFont">
     <w:name w:val="Default Paragraph Font"/>
     <w:uiPriority w:val="1"/>
     <w:semiHidden/>
     <w:unhideWhenUsed/>
   </w:style>
-  <w:style w:type="table" w:default="1" w:styleId="NormaleTabelle">
+  <w:style w:type="table" w:default="1" w:styleId="TableNormal">
     <w:name w:val="Normal Table"/>
     <w:uiPriority w:val="99"/>
     <w:semiHidden/>
@@ -3349,15 +3434,15 @@
       </w:tblCellMar>
     </w:tblPr>
   </w:style>
-  <w:style w:type="numbering" w:default="1" w:styleId="KeineListe">
+  <w:style w:type="numbering" w:default="1" w:styleId="NoList">
     <w:name w:val="No List"/>
     <w:uiPriority w:val="99"/>
     <w:semiHidden/>
     <w:unhideWhenUsed/>
   </w:style>
-  <w:style w:type="paragraph" w:styleId="Listenabsatz">
+  <w:style w:type="paragraph" w:styleId="ListParagraph">
     <w:name w:val="List Paragraph"/>
-    <w:basedOn w:val="Standard"/>
+    <w:basedOn w:val="Normal"/>
     <w:uiPriority w:val="34"/>
     <w:qFormat/>
     <w:rsid w:val="00291E79"/>
@@ -3366,10 +3451,10 @@
       <w:contextualSpacing/>
     </w:pPr>
   </w:style>
-  <w:style w:type="character" w:customStyle="1" w:styleId="berschrift1Zchn">
-    <w:name w:val="Überschrift 1 Zchn"/>
-    <w:basedOn w:val="Absatz-Standardschriftart"/>
-    <w:link w:val="berschrift1"/>
+  <w:style w:type="character" w:customStyle="1" w:styleId="Heading1Char">
+    <w:name w:val="Heading 1 Char"/>
+    <w:basedOn w:val="DefaultParagraphFont"/>
+    <w:link w:val="Heading1"/>
     <w:uiPriority w:val="9"/>
     <w:rsid w:val="00843FE6"/>
     <w:rPr>
@@ -3379,10 +3464,10 @@
       <w:szCs w:val="32"/>
     </w:rPr>
   </w:style>
-  <w:style w:type="character" w:customStyle="1" w:styleId="berschrift2Zchn">
-    <w:name w:val="Überschrift 2 Zchn"/>
-    <w:basedOn w:val="Absatz-Standardschriftart"/>
-    <w:link w:val="berschrift2"/>
+  <w:style w:type="character" w:customStyle="1" w:styleId="Heading2Char">
+    <w:name w:val="Heading 2 Char"/>
+    <w:basedOn w:val="DefaultParagraphFont"/>
+    <w:link w:val="Heading2"/>
     <w:uiPriority w:val="9"/>
     <w:rsid w:val="00843FE6"/>
     <w:rPr>

</xml_diff>

<commit_message>
Updated documentation. Final Version 1.0 now.
</commit_message>
<xml_diff>
--- a/src/doc/doku_NAODash_MKSM.docx
+++ b/src/doc/doku_NAODash_MKSM.docx
@@ -4,7 +4,7 @@
   <w:body>
     <w:p>
       <w:pPr>
-        <w:pStyle w:val="Heading1"/>
+        <w:pStyle w:val="berschrift1"/>
         <w:jc w:val="center"/>
         <w:rPr>
           <w:sz w:val="48"/>
@@ -74,7 +74,7 @@
     </w:p>
     <w:p>
       <w:pPr>
-        <w:pStyle w:val="Heading1"/>
+        <w:pStyle w:val="berschrift1"/>
         <w:jc w:val="center"/>
         <w:rPr>
           <w:sz w:val="48"/>
@@ -91,7 +91,7 @@
     </w:p>
     <w:p>
       <w:pPr>
-        <w:pStyle w:val="Heading1"/>
+        <w:pStyle w:val="berschrift1"/>
         <w:jc w:val="center"/>
         <w:rPr>
           <w:lang w:val="de-DE"/>
@@ -279,6 +279,7 @@
       </w:pPr>
       <w:r>
         <w:rPr>
+          <w:b/>
           <w:sz w:val="28"/>
           <w:lang w:val="de-DE"/>
         </w:rPr>
@@ -286,6 +287,7 @@
       </w:r>
       <w:r>
         <w:rPr>
+          <w:b/>
           <w:sz w:val="28"/>
           <w:lang w:val="de-DE"/>
         </w:rPr>
@@ -313,7 +315,38 @@
           <w:lang w:val="de-DE"/>
         </w:rPr>
         <w:br/>
-        <w:t>Angewandte Informatik, 1. Semester</w:t>
+      </w:r>
+      <w:proofErr w:type="gramStart"/>
+      <w:r>
+        <w:rPr>
+          <w:sz w:val="28"/>
+          <w:lang w:val="de-DE"/>
+        </w:rPr>
+        <w:t>Angewandte</w:t>
+      </w:r>
+      <w:proofErr w:type="gramEnd"/>
+      <w:r>
+        <w:rPr>
+          <w:sz w:val="28"/>
+          <w:lang w:val="de-DE"/>
+        </w:rPr>
+        <w:t xml:space="preserve"> Informatik, 1. Semester</w:t>
+      </w:r>
+    </w:p>
+    <w:p>
+      <w:pPr>
+        <w:jc w:val="center"/>
+        <w:rPr>
+          <w:sz w:val="28"/>
+          <w:lang w:val="de-DE"/>
+        </w:rPr>
+      </w:pPr>
+      <w:r>
+        <w:rPr>
+          <w:sz w:val="28"/>
+          <w:lang w:val="de-DE"/>
+        </w:rPr>
+        <w:t>Dozent: Prof. Dr. Erik Behrends</w:t>
       </w:r>
     </w:p>
     <w:p>
@@ -403,16 +436,6 @@
     </w:p>
     <w:p>
       <w:pPr>
-        <w:jc w:val="center"/>
-        <w:rPr>
-          <w:color w:val="595959" w:themeColor="text1" w:themeTint="A6"/>
-          <w:sz w:val="28"/>
-          <w:lang w:val="de-DE"/>
-        </w:rPr>
-      </w:pPr>
-    </w:p>
-    <w:p>
-      <w:pPr>
         <w:rPr>
           <w:lang w:val="de-DE"/>
         </w:rPr>
@@ -426,7 +449,7 @@
     </w:p>
     <w:p>
       <w:pPr>
-        <w:pStyle w:val="Heading2"/>
+        <w:pStyle w:val="berschrift2"/>
         <w:rPr>
           <w:lang w:val="de-DE"/>
         </w:rPr>
@@ -459,7 +482,7 @@
     </w:p>
     <w:p>
       <w:pPr>
-        <w:pStyle w:val="ListParagraph"/>
+        <w:pStyle w:val="Listenabsatz"/>
         <w:numPr>
           <w:ilvl w:val="0"/>
           <w:numId w:val="2"/>
@@ -591,7 +614,7 @@
     </w:p>
     <w:p>
       <w:pPr>
-        <w:pStyle w:val="ListParagraph"/>
+        <w:pStyle w:val="Listenabsatz"/>
         <w:numPr>
           <w:ilvl w:val="0"/>
           <w:numId w:val="2"/>
@@ -649,7 +672,7 @@
     </w:p>
     <w:p>
       <w:pPr>
-        <w:pStyle w:val="ListParagraph"/>
+        <w:pStyle w:val="Listenabsatz"/>
         <w:numPr>
           <w:ilvl w:val="0"/>
           <w:numId w:val="2"/>
@@ -708,7 +731,7 @@
     </w:p>
     <w:p>
       <w:pPr>
-        <w:pStyle w:val="ListParagraph"/>
+        <w:pStyle w:val="Listenabsatz"/>
         <w:numPr>
           <w:ilvl w:val="0"/>
           <w:numId w:val="2"/>
@@ -784,7 +807,7 @@
     </w:p>
     <w:p>
       <w:pPr>
-        <w:pStyle w:val="ListParagraph"/>
+        <w:pStyle w:val="Listenabsatz"/>
         <w:numPr>
           <w:ilvl w:val="0"/>
           <w:numId w:val="2"/>
@@ -860,7 +883,7 @@
     </w:p>
     <w:p>
       <w:pPr>
-        <w:pStyle w:val="ListParagraph"/>
+        <w:pStyle w:val="Listenabsatz"/>
         <w:numPr>
           <w:ilvl w:val="0"/>
           <w:numId w:val="2"/>
@@ -936,7 +959,7 @@
     </w:p>
     <w:p>
       <w:pPr>
-        <w:pStyle w:val="ListParagraph"/>
+        <w:pStyle w:val="Listenabsatz"/>
         <w:numPr>
           <w:ilvl w:val="0"/>
           <w:numId w:val="2"/>
@@ -994,7 +1017,7 @@
     </w:p>
     <w:p>
       <w:pPr>
-        <w:pStyle w:val="ListParagraph"/>
+        <w:pStyle w:val="Listenabsatz"/>
         <w:numPr>
           <w:ilvl w:val="0"/>
           <w:numId w:val="2"/>
@@ -1073,7 +1096,7 @@
     </w:p>
     <w:p>
       <w:pPr>
-        <w:pStyle w:val="ListParagraph"/>
+        <w:pStyle w:val="Listenabsatz"/>
         <w:numPr>
           <w:ilvl w:val="0"/>
           <w:numId w:val="2"/>
@@ -1178,7 +1201,7 @@
     </w:p>
     <w:p>
       <w:pPr>
-        <w:pStyle w:val="ListParagraph"/>
+        <w:pStyle w:val="Listenabsatz"/>
         <w:numPr>
           <w:ilvl w:val="0"/>
           <w:numId w:val="2"/>
@@ -1229,15 +1252,15 @@
     </w:p>
     <w:p>
       <w:pPr>
-        <w:pStyle w:val="ListParagraph"/>
-        <w:rPr>
-          <w:lang w:val="de-DE"/>
-        </w:rPr>
-      </w:pPr>
-    </w:p>
-    <w:p>
-      <w:pPr>
-        <w:pStyle w:val="Heading2"/>
+        <w:pStyle w:val="Listenabsatz"/>
+        <w:rPr>
+          <w:lang w:val="de-DE"/>
+        </w:rPr>
+      </w:pPr>
+    </w:p>
+    <w:p>
+      <w:pPr>
+        <w:pStyle w:val="berschrift2"/>
         <w:rPr>
           <w:lang w:val="de-DE"/>
         </w:rPr>
@@ -1269,7 +1292,7 @@
     </w:p>
     <w:p>
       <w:pPr>
-        <w:pStyle w:val="ListParagraph"/>
+        <w:pStyle w:val="Listenabsatz"/>
         <w:numPr>
           <w:ilvl w:val="0"/>
           <w:numId w:val="2"/>
@@ -1302,7 +1325,7 @@
     </w:p>
     <w:p>
       <w:pPr>
-        <w:pStyle w:val="ListParagraph"/>
+        <w:pStyle w:val="Listenabsatz"/>
         <w:numPr>
           <w:ilvl w:val="1"/>
           <w:numId w:val="2"/>
@@ -1323,7 +1346,7 @@
     </w:p>
     <w:p>
       <w:pPr>
-        <w:pStyle w:val="ListParagraph"/>
+        <w:pStyle w:val="Listenabsatz"/>
         <w:numPr>
           <w:ilvl w:val="2"/>
           <w:numId w:val="2"/>
@@ -1362,7 +1385,7 @@
     </w:p>
     <w:p>
       <w:pPr>
-        <w:pStyle w:val="ListParagraph"/>
+        <w:pStyle w:val="Listenabsatz"/>
         <w:numPr>
           <w:ilvl w:val="2"/>
           <w:numId w:val="2"/>
@@ -1401,7 +1424,7 @@
     </w:p>
     <w:p>
       <w:pPr>
-        <w:pStyle w:val="ListParagraph"/>
+        <w:pStyle w:val="Listenabsatz"/>
         <w:numPr>
           <w:ilvl w:val="2"/>
           <w:numId w:val="2"/>
@@ -1501,7 +1524,7 @@
     </w:p>
     <w:p>
       <w:pPr>
-        <w:pStyle w:val="Heading2"/>
+        <w:pStyle w:val="berschrift2"/>
         <w:rPr>
           <w:lang w:val="de-DE"/>
         </w:rPr>
@@ -1516,7 +1539,7 @@
     </w:p>
     <w:p>
       <w:pPr>
-        <w:pStyle w:val="ListParagraph"/>
+        <w:pStyle w:val="Listenabsatz"/>
         <w:numPr>
           <w:ilvl w:val="0"/>
           <w:numId w:val="2"/>
@@ -1540,7 +1563,120 @@
           <w:szCs w:val="24"/>
           <w:lang w:val="de-DE"/>
         </w:rPr>
-        <w:t xml:space="preserve">GUI mit </w:t>
+        <w:t>GUI mit JavaFX</w:t>
+      </w:r>
+      <w:r>
+        <w:rPr>
+          <w:rFonts w:ascii="LMRoman12-Regular" w:hAnsi="LMRoman12-Regular" w:cs="LMRoman12-Regular"/>
+          <w:sz w:val="24"/>
+          <w:szCs w:val="24"/>
+          <w:lang w:val="de-DE"/>
+        </w:rPr>
+        <w:t xml:space="preserve"> und eigener Style in CSS</w:t>
+      </w:r>
+    </w:p>
+    <w:p>
+      <w:pPr>
+        <w:pStyle w:val="Listenabsatz"/>
+        <w:numPr>
+          <w:ilvl w:val="0"/>
+          <w:numId w:val="2"/>
+        </w:numPr>
+        <w:autoSpaceDE w:val="0"/>
+        <w:autoSpaceDN w:val="0"/>
+        <w:adjustRightInd w:val="0"/>
+        <w:spacing w:after="0" w:line="240" w:lineRule="auto"/>
+        <w:rPr>
+          <w:rFonts w:ascii="LMRoman12-Regular" w:hAnsi="LMRoman12-Regular" w:cs="LMRoman12-Regular"/>
+          <w:sz w:val="24"/>
+          <w:szCs w:val="24"/>
+          <w:lang w:val="de-DE"/>
+        </w:rPr>
+      </w:pPr>
+      <w:r>
+        <w:rPr>
+          <w:rFonts w:ascii="LMRoman12-Regular" w:hAnsi="LMRoman12-Regular" w:cs="LMRoman12-Regular"/>
+          <w:b/>
+          <w:sz w:val="24"/>
+          <w:szCs w:val="24"/>
+          <w:lang w:val="de-DE"/>
+        </w:rPr>
+        <w:t>Code lesbar</w:t>
+      </w:r>
+      <w:r>
+        <w:rPr>
+          <w:rFonts w:ascii="LMRoman12-Regular" w:hAnsi="LMRoman12-Regular" w:cs="LMRoman12-Regular"/>
+          <w:sz w:val="24"/>
+          <w:szCs w:val="24"/>
+          <w:lang w:val="de-DE"/>
+        </w:rPr>
+        <w:t xml:space="preserve"> gestaltet, Kommentare an allen nicht-trivialen Stellen</w:t>
+      </w:r>
+    </w:p>
+    <w:p>
+      <w:pPr>
+        <w:pStyle w:val="Listenabsatz"/>
+        <w:numPr>
+          <w:ilvl w:val="0"/>
+          <w:numId w:val="2"/>
+        </w:numPr>
+        <w:autoSpaceDE w:val="0"/>
+        <w:autoSpaceDN w:val="0"/>
+        <w:adjustRightInd w:val="0"/>
+        <w:spacing w:after="0" w:line="240" w:lineRule="auto"/>
+        <w:rPr>
+          <w:rFonts w:ascii="LMRoman12-Regular" w:hAnsi="LMRoman12-Regular" w:cs="LMRoman12-Regular"/>
+          <w:sz w:val="24"/>
+          <w:szCs w:val="24"/>
+          <w:lang w:val="de-DE"/>
+        </w:rPr>
+      </w:pPr>
+      <w:r>
+        <w:rPr>
+          <w:rFonts w:ascii="LMRoman12-Regular" w:hAnsi="LMRoman12-Regular" w:cs="LMRoman12-Regular"/>
+          <w:sz w:val="24"/>
+          <w:szCs w:val="24"/>
+          <w:lang w:val="de-DE"/>
+        </w:rPr>
+        <w:t xml:space="preserve">Soweit wie möglich: </w:t>
+      </w:r>
+      <w:r>
+        <w:rPr>
+          <w:rFonts w:ascii="LMRoman12-Regular" w:hAnsi="LMRoman12-Regular" w:cs="LMRoman12-Regular"/>
+          <w:b/>
+          <w:sz w:val="24"/>
+          <w:szCs w:val="24"/>
+          <w:lang w:val="de-DE"/>
+        </w:rPr>
+        <w:t>einheitliche Code-Struktur</w:t>
+      </w:r>
+    </w:p>
+    <w:p>
+      <w:pPr>
+        <w:pStyle w:val="Listenabsatz"/>
+        <w:numPr>
+          <w:ilvl w:val="0"/>
+          <w:numId w:val="2"/>
+        </w:numPr>
+        <w:autoSpaceDE w:val="0"/>
+        <w:autoSpaceDN w:val="0"/>
+        <w:adjustRightInd w:val="0"/>
+        <w:spacing w:after="0" w:line="240" w:lineRule="auto"/>
+        <w:rPr>
+          <w:rFonts w:ascii="LMRoman12-Regular" w:hAnsi="LMRoman12-Regular" w:cs="LMRoman12-Regular"/>
+          <w:sz w:val="24"/>
+          <w:szCs w:val="24"/>
+          <w:lang w:val="de-DE"/>
+        </w:rPr>
+      </w:pPr>
+      <w:r>
+        <w:rPr>
+          <w:rFonts w:ascii="LMRoman12-Regular" w:hAnsi="LMRoman12-Regular" w:cs="LMRoman12-Regular"/>
+          <w:sz w:val="24"/>
+          <w:szCs w:val="24"/>
+          <w:lang w:val="de-DE"/>
+        </w:rPr>
+        <w:t xml:space="preserve">Ständige Arbeit mit </w:t>
       </w:r>
       <w:proofErr w:type="spellStart"/>
       <w:r>
@@ -1551,22 +1687,73 @@
           <w:szCs w:val="24"/>
           <w:lang w:val="de-DE"/>
         </w:rPr>
-        <w:t>JavaFX</w:t>
+        <w:t>Git</w:t>
+      </w:r>
+      <w:r>
+        <w:rPr>
+          <w:rFonts w:ascii="LMRoman12-Regular" w:hAnsi="LMRoman12-Regular" w:cs="LMRoman12-Regular"/>
+          <w:b/>
+          <w:sz w:val="24"/>
+          <w:szCs w:val="24"/>
+          <w:lang w:val="de-DE"/>
+        </w:rPr>
+        <w:t>hub</w:t>
       </w:r>
       <w:proofErr w:type="spellEnd"/>
-      <w:r>
-        <w:rPr>
-          <w:rFonts w:ascii="LMRoman12-Regular" w:hAnsi="LMRoman12-Regular" w:cs="LMRoman12-Regular"/>
-          <w:sz w:val="24"/>
-          <w:szCs w:val="24"/>
-          <w:lang w:val="de-DE"/>
-        </w:rPr>
-        <w:t xml:space="preserve"> und eigener Style in CSS</w:t>
-      </w:r>
-    </w:p>
-    <w:p>
-      <w:pPr>
-        <w:pStyle w:val="ListParagraph"/>
+    </w:p>
+    <w:p>
+      <w:pPr>
+        <w:pStyle w:val="Listenabsatz"/>
+        <w:numPr>
+          <w:ilvl w:val="1"/>
+          <w:numId w:val="2"/>
+        </w:numPr>
+        <w:autoSpaceDE w:val="0"/>
+        <w:autoSpaceDN w:val="0"/>
+        <w:adjustRightInd w:val="0"/>
+        <w:spacing w:after="0" w:line="240" w:lineRule="auto"/>
+        <w:rPr>
+          <w:rFonts w:ascii="LMRoman12-Regular" w:hAnsi="LMRoman12-Regular" w:cs="LMRoman12-Regular"/>
+          <w:sz w:val="24"/>
+          <w:szCs w:val="24"/>
+          <w:lang w:val="de-DE"/>
+        </w:rPr>
+      </w:pPr>
+      <w:r>
+        <w:rPr>
+          <w:rFonts w:ascii="LMRoman12-Regular" w:hAnsi="LMRoman12-Regular" w:cs="LMRoman12-Regular"/>
+          <w:sz w:val="24"/>
+          <w:szCs w:val="24"/>
+          <w:lang w:val="de-DE"/>
+        </w:rPr>
+        <w:t>Wobei es zu sehr unterschiedlichen Commit Statistiken kam, da meistens zu zweit an einem Laptop programmiert wurde. So kann der zweite Laptop zum Recherchieren verwendet werden, ohne das Netzwerk zu wechseln.</w:t>
+      </w:r>
+    </w:p>
+    <w:p>
+      <w:pPr>
+        <w:pStyle w:val="Listenabsatz"/>
+        <w:ind w:left="1440"/>
+        <w:rPr>
+          <w:lang w:val="de-DE"/>
+        </w:rPr>
+      </w:pPr>
+    </w:p>
+    <w:p>
+      <w:pPr>
+        <w:pStyle w:val="berschrift2"/>
+      </w:pPr>
+      <w:proofErr w:type="spellStart"/>
+      <w:r>
+        <w:t>Umgesetze</w:t>
+      </w:r>
+      <w:proofErr w:type="spellEnd"/>
+      <w:r>
+        <w:t xml:space="preserve"> NICE-TO-HAVES:</w:t>
+      </w:r>
+    </w:p>
+    <w:p>
+      <w:pPr>
+        <w:pStyle w:val="Listenabsatz"/>
         <w:numPr>
           <w:ilvl w:val="0"/>
           <w:numId w:val="2"/>
@@ -1576,35 +1763,132 @@
         <w:adjustRightInd w:val="0"/>
         <w:spacing w:after="0" w:line="240" w:lineRule="auto"/>
         <w:rPr>
-          <w:rFonts w:ascii="LMRoman12-Regular" w:hAnsi="LMRoman12-Regular" w:cs="LMRoman12-Regular"/>
-          <w:sz w:val="24"/>
-          <w:szCs w:val="24"/>
-          <w:lang w:val="de-DE"/>
-        </w:rPr>
-      </w:pPr>
-      <w:r>
-        <w:rPr>
-          <w:rFonts w:ascii="LMRoman12-Regular" w:hAnsi="LMRoman12-Regular" w:cs="LMRoman12-Regular"/>
+          <w:rFonts w:ascii="Inconsolata-zi4r" w:hAnsi="Inconsolata-zi4r" w:cs="Inconsolata-zi4r"/>
+          <w:sz w:val="24"/>
+          <w:szCs w:val="24"/>
+          <w:lang w:val="de-DE"/>
+        </w:rPr>
+      </w:pPr>
+      <w:proofErr w:type="spellStart"/>
+      <w:r>
+        <w:rPr>
+          <w:rFonts w:ascii="Inconsolata-zi4r" w:hAnsi="Inconsolata-zi4r" w:cs="Inconsolata-zi4r"/>
           <w:b/>
           <w:sz w:val="24"/>
           <w:szCs w:val="24"/>
           <w:lang w:val="de-DE"/>
         </w:rPr>
-        <w:t>Code lesbar</w:t>
-      </w:r>
-      <w:r>
-        <w:rPr>
-          <w:rFonts w:ascii="LMRoman12-Regular" w:hAnsi="LMRoman12-Regular" w:cs="LMRoman12-Regular"/>
-          <w:sz w:val="24"/>
-          <w:szCs w:val="24"/>
-          <w:lang w:val="de-DE"/>
-        </w:rPr>
-        <w:t xml:space="preserve"> gestaltet, Kommentare an allen nicht-trivialen Stellen</w:t>
-      </w:r>
-    </w:p>
-    <w:p>
-      <w:pPr>
-        <w:pStyle w:val="ListParagraph"/>
+        <w:t>Application</w:t>
+      </w:r>
+      <w:proofErr w:type="spellEnd"/>
+      <w:r>
+        <w:rPr>
+          <w:rFonts w:ascii="Inconsolata-zi4r" w:hAnsi="Inconsolata-zi4r" w:cs="Inconsolata-zi4r"/>
+          <w:b/>
+          <w:sz w:val="24"/>
+          <w:szCs w:val="24"/>
+          <w:lang w:val="de-DE"/>
+        </w:rPr>
+        <w:t>/Session</w:t>
+      </w:r>
+      <w:r>
+        <w:rPr>
+          <w:rFonts w:ascii="Inconsolata-zi4r" w:hAnsi="Inconsolata-zi4r" w:cs="Inconsolata-zi4r"/>
+          <w:sz w:val="24"/>
+          <w:szCs w:val="24"/>
+          <w:lang w:val="de-DE"/>
+        </w:rPr>
+        <w:t>:</w:t>
+      </w:r>
+      <w:r>
+        <w:rPr>
+          <w:rFonts w:ascii="Inconsolata-zi4r" w:hAnsi="Inconsolata-zi4r" w:cs="Inconsolata-zi4r"/>
+          <w:sz w:val="24"/>
+          <w:szCs w:val="24"/>
+          <w:lang w:val="de-DE"/>
+        </w:rPr>
+        <w:t xml:space="preserve"> </w:t>
+      </w:r>
+    </w:p>
+    <w:p>
+      <w:pPr>
+        <w:pStyle w:val="Listenabsatz"/>
+        <w:numPr>
+          <w:ilvl w:val="1"/>
+          <w:numId w:val="2"/>
+        </w:numPr>
+        <w:autoSpaceDE w:val="0"/>
+        <w:autoSpaceDN w:val="0"/>
+        <w:adjustRightInd w:val="0"/>
+        <w:spacing w:after="0" w:line="240" w:lineRule="auto"/>
+        <w:rPr>
+          <w:rFonts w:ascii="Inconsolata-zi4r" w:hAnsi="Inconsolata-zi4r" w:cs="Inconsolata-zi4r"/>
+          <w:sz w:val="24"/>
+          <w:szCs w:val="24"/>
+          <w:lang w:val="de-DE"/>
+        </w:rPr>
+      </w:pPr>
+      <w:r>
+        <w:rPr>
+          <w:rFonts w:ascii="Inconsolata-zi4r" w:hAnsi="Inconsolata-zi4r" w:cs="Inconsolata-zi4r"/>
+          <w:sz w:val="24"/>
+          <w:szCs w:val="24"/>
+          <w:lang w:val="de-DE"/>
+        </w:rPr>
+        <w:t xml:space="preserve">Verbindungsaufbau </w:t>
+      </w:r>
+      <w:proofErr w:type="spellStart"/>
+      <w:r>
+        <w:rPr>
+          <w:rFonts w:ascii="Inconsolata-zi4r" w:hAnsi="Inconsolata-zi4r" w:cs="Inconsolata-zi4r"/>
+          <w:sz w:val="24"/>
+          <w:szCs w:val="24"/>
+          <w:lang w:val="de-DE"/>
+        </w:rPr>
+        <w:t>timeout</w:t>
+      </w:r>
+      <w:proofErr w:type="spellEnd"/>
+      <w:r>
+        <w:rPr>
+          <w:rFonts w:ascii="Inconsolata-zi4r" w:hAnsi="Inconsolata-zi4r" w:cs="Inconsolata-zi4r"/>
+          <w:sz w:val="24"/>
+          <w:szCs w:val="24"/>
+          <w:lang w:val="de-DE"/>
+        </w:rPr>
+        <w:t xml:space="preserve"> im Falle einer falschen IP</w:t>
+      </w:r>
+    </w:p>
+    <w:p>
+      <w:pPr>
+        <w:pStyle w:val="Listenabsatz"/>
+        <w:numPr>
+          <w:ilvl w:val="1"/>
+          <w:numId w:val="2"/>
+        </w:numPr>
+        <w:autoSpaceDE w:val="0"/>
+        <w:autoSpaceDN w:val="0"/>
+        <w:adjustRightInd w:val="0"/>
+        <w:spacing w:after="0" w:line="240" w:lineRule="auto"/>
+        <w:rPr>
+          <w:rFonts w:ascii="Inconsolata-zi4r" w:hAnsi="Inconsolata-zi4r" w:cs="Inconsolata-zi4r"/>
+          <w:sz w:val="24"/>
+          <w:szCs w:val="24"/>
+          <w:lang w:val="de-DE"/>
+        </w:rPr>
+      </w:pPr>
+      <w:r>
+        <w:rPr>
+          <w:rFonts w:ascii="Inconsolata-zi4r" w:hAnsi="Inconsolata-zi4r" w:cs="Inconsolata-zi4r"/>
+          <w:sz w:val="24"/>
+          <w:szCs w:val="24"/>
+          <w:lang w:val="de-DE"/>
+        </w:rPr>
+        <w:t>Ständige Kontrolle des Verbindungsstatus und entsprechendes Fehlerhandling</w:t>
+      </w:r>
+    </w:p>
+    <w:p>
+      <w:pPr>
+        <w:pStyle w:val="Listenabsatz"/>
         <w:numPr>
           <w:ilvl w:val="0"/>
           <w:numId w:val="2"/>
@@ -1614,35 +1898,65 @@
         <w:adjustRightInd w:val="0"/>
         <w:spacing w:after="0" w:line="240" w:lineRule="auto"/>
         <w:rPr>
-          <w:rFonts w:ascii="LMRoman12-Regular" w:hAnsi="LMRoman12-Regular" w:cs="LMRoman12-Regular"/>
-          <w:sz w:val="24"/>
-          <w:szCs w:val="24"/>
-          <w:lang w:val="de-DE"/>
-        </w:rPr>
-      </w:pPr>
-      <w:r>
-        <w:rPr>
-          <w:rFonts w:ascii="LMRoman12-Regular" w:hAnsi="LMRoman12-Regular" w:cs="LMRoman12-Regular"/>
-          <w:sz w:val="24"/>
-          <w:szCs w:val="24"/>
-          <w:lang w:val="de-DE"/>
-        </w:rPr>
-        <w:t xml:space="preserve">Soweit wie möglich: </w:t>
-      </w:r>
-      <w:r>
-        <w:rPr>
-          <w:rFonts w:ascii="LMRoman12-Regular" w:hAnsi="LMRoman12-Regular" w:cs="LMRoman12-Regular"/>
+          <w:rFonts w:ascii="Inconsolata-zi4r" w:hAnsi="Inconsolata-zi4r" w:cs="Inconsolata-zi4r"/>
+          <w:sz w:val="24"/>
+          <w:szCs w:val="24"/>
+          <w:lang w:val="de-DE"/>
+        </w:rPr>
+      </w:pPr>
+      <w:proofErr w:type="spellStart"/>
+      <w:r>
+        <w:rPr>
+          <w:rFonts w:ascii="Inconsolata-zi4r" w:hAnsi="Inconsolata-zi4r" w:cs="Inconsolata-zi4r"/>
           <w:b/>
           <w:sz w:val="24"/>
           <w:szCs w:val="24"/>
           <w:lang w:val="de-DE"/>
         </w:rPr>
-        <w:t>einheitliche Code-Struktur</w:t>
-      </w:r>
-    </w:p>
-    <w:p>
-      <w:pPr>
-        <w:pStyle w:val="ListParagraph"/>
+        <w:t>ALMotion</w:t>
+      </w:r>
+      <w:proofErr w:type="spellEnd"/>
+      <w:r>
+        <w:rPr>
+          <w:rFonts w:ascii="LMRoman12-Regular" w:hAnsi="LMRoman12-Regular" w:cs="LMRoman12-Regular"/>
+          <w:sz w:val="24"/>
+          <w:szCs w:val="24"/>
+          <w:lang w:val="de-DE"/>
+        </w:rPr>
+        <w:t>: Fortbewegung und Drehung in verschiedene Richtungen (z.B. mit Knöpfen)</w:t>
+      </w:r>
+    </w:p>
+    <w:p>
+      <w:pPr>
+        <w:pStyle w:val="Listenabsatz"/>
+        <w:numPr>
+          <w:ilvl w:val="1"/>
+          <w:numId w:val="2"/>
+        </w:numPr>
+        <w:autoSpaceDE w:val="0"/>
+        <w:autoSpaceDN w:val="0"/>
+        <w:adjustRightInd w:val="0"/>
+        <w:spacing w:after="0" w:line="240" w:lineRule="auto"/>
+        <w:rPr>
+          <w:rFonts w:ascii="Inconsolata-zi4r" w:hAnsi="Inconsolata-zi4r" w:cs="Inconsolata-zi4r"/>
+          <w:sz w:val="24"/>
+          <w:szCs w:val="24"/>
+          <w:lang w:val="de-DE"/>
+        </w:rPr>
+      </w:pPr>
+      <w:r>
+        <w:rPr>
+          <w:rFonts w:ascii="LMRoman12-Regular" w:hAnsi="LMRoman12-Regular" w:cs="LMRoman12-Regular"/>
+          <w:sz w:val="24"/>
+          <w:szCs w:val="24"/>
+          <w:lang w:val="de-DE"/>
+        </w:rPr>
+        <w:t>Bewegung der Arme während des Gehens kann ein- oder ausgeschaltet werden</w:t>
+      </w:r>
+    </w:p>
+    <w:p>
+      <w:pPr>
+        <w:pStyle w:val="Listenabsatz"/>
         <w:numPr>
           <w:ilvl w:val="0"/>
           <w:numId w:val="2"/>
@@ -1658,41 +1972,99 @@
           <w:lang w:val="de-DE"/>
         </w:rPr>
       </w:pPr>
-      <w:r>
-        <w:rPr>
-          <w:rFonts w:ascii="LMRoman12-Regular" w:hAnsi="LMRoman12-Regular" w:cs="LMRoman12-Regular"/>
-          <w:sz w:val="24"/>
-          <w:szCs w:val="24"/>
-          <w:lang w:val="de-DE"/>
-        </w:rPr>
-        <w:t xml:space="preserve">Ständige Arbeit mit </w:t>
-      </w:r>
       <w:proofErr w:type="spellStart"/>
       <w:r>
         <w:rPr>
-          <w:rFonts w:ascii="LMRoman12-Regular" w:hAnsi="LMRoman12-Regular" w:cs="LMRoman12-Regular"/>
+          <w:rFonts w:ascii="Inconsolata-zi4r" w:hAnsi="Inconsolata-zi4r" w:cs="Inconsolata-zi4r"/>
           <w:b/>
           <w:sz w:val="24"/>
           <w:szCs w:val="24"/>
           <w:lang w:val="de-DE"/>
         </w:rPr>
-        <w:t>Git</w:t>
-      </w:r>
-      <w:r>
-        <w:rPr>
-          <w:rFonts w:ascii="LMRoman12-Regular" w:hAnsi="LMRoman12-Regular" w:cs="LMRoman12-Regular"/>
+        <w:t>ALTextToSpeech</w:t>
+      </w:r>
+      <w:proofErr w:type="spellEnd"/>
+      <w:r>
+        <w:rPr>
+          <w:rFonts w:ascii="LMRoman12-Regular" w:hAnsi="LMRoman12-Regular" w:cs="LMRoman12-Regular"/>
+          <w:sz w:val="24"/>
+          <w:szCs w:val="24"/>
+          <w:lang w:val="de-DE"/>
+        </w:rPr>
+        <w:t>: Eingabe von Text, den NAO sagen soll (Deutsch/Englisch, Tonhöhe)</w:t>
+      </w:r>
+    </w:p>
+    <w:p>
+      <w:pPr>
+        <w:pStyle w:val="Listenabsatz"/>
+        <w:numPr>
+          <w:ilvl w:val="1"/>
+          <w:numId w:val="2"/>
+        </w:numPr>
+        <w:autoSpaceDE w:val="0"/>
+        <w:autoSpaceDN w:val="0"/>
+        <w:adjustRightInd w:val="0"/>
+        <w:spacing w:after="0" w:line="240" w:lineRule="auto"/>
+        <w:rPr>
+          <w:rFonts w:ascii="Inconsolata-zi4r" w:hAnsi="Inconsolata-zi4r" w:cs="Inconsolata-zi4r"/>
+          <w:sz w:val="24"/>
+          <w:szCs w:val="24"/>
+          <w:lang w:val="de-DE"/>
+        </w:rPr>
+      </w:pPr>
+      <w:r>
+        <w:rPr>
+          <w:rFonts w:ascii="Inconsolata-zi4r" w:hAnsi="Inconsolata-zi4r" w:cs="Inconsolata-zi4r"/>
+          <w:sz w:val="24"/>
+          <w:szCs w:val="24"/>
+          <w:lang w:val="de-DE"/>
+        </w:rPr>
+        <w:t>Sprachauswahl findet über Stimmenauswahl statt.</w:t>
+      </w:r>
+    </w:p>
+    <w:p>
+      <w:pPr>
+        <w:pStyle w:val="Listenabsatz"/>
+        <w:numPr>
+          <w:ilvl w:val="0"/>
+          <w:numId w:val="2"/>
+        </w:numPr>
+        <w:autoSpaceDE w:val="0"/>
+        <w:autoSpaceDN w:val="0"/>
+        <w:adjustRightInd w:val="0"/>
+        <w:spacing w:after="0" w:line="240" w:lineRule="auto"/>
+        <w:rPr>
+          <w:rFonts w:ascii="Inconsolata-zi4r" w:hAnsi="Inconsolata-zi4r" w:cs="Inconsolata-zi4r"/>
+          <w:sz w:val="24"/>
+          <w:szCs w:val="24"/>
+          <w:lang w:val="de-DE"/>
+        </w:rPr>
+      </w:pPr>
+      <w:proofErr w:type="spellStart"/>
+      <w:r>
+        <w:rPr>
+          <w:rFonts w:ascii="Inconsolata-zi4r" w:hAnsi="Inconsolata-zi4r" w:cs="Inconsolata-zi4r"/>
           <w:b/>
           <w:sz w:val="24"/>
           <w:szCs w:val="24"/>
           <w:lang w:val="de-DE"/>
         </w:rPr>
-        <w:t>hub</w:t>
+        <w:t>ALVideoDevice</w:t>
       </w:r>
       <w:proofErr w:type="spellEnd"/>
-    </w:p>
-    <w:p>
-      <w:pPr>
-        <w:pStyle w:val="ListParagraph"/>
+      <w:r>
+        <w:rPr>
+          <w:rFonts w:ascii="Inconsolata-zi4r" w:hAnsi="Inconsolata-zi4r" w:cs="Inconsolata-zi4r"/>
+          <w:sz w:val="24"/>
+          <w:szCs w:val="24"/>
+          <w:lang w:val="de-DE"/>
+        </w:rPr>
+        <w:t>:</w:t>
+      </w:r>
+    </w:p>
+    <w:p>
+      <w:pPr>
+        <w:pStyle w:val="Listenabsatz"/>
         <w:numPr>
           <w:ilvl w:val="1"/>
           <w:numId w:val="2"/>
@@ -1702,49 +2074,114 @@
         <w:adjustRightInd w:val="0"/>
         <w:spacing w:after="0" w:line="240" w:lineRule="auto"/>
         <w:rPr>
-          <w:rFonts w:ascii="LMRoman12-Regular" w:hAnsi="LMRoman12-Regular" w:cs="LMRoman12-Regular"/>
-          <w:sz w:val="24"/>
-          <w:szCs w:val="24"/>
-          <w:lang w:val="de-DE"/>
-        </w:rPr>
-      </w:pPr>
-      <w:r>
-        <w:rPr>
-          <w:rFonts w:ascii="LMRoman12-Regular" w:hAnsi="LMRoman12-Regular" w:cs="LMRoman12-Regular"/>
-          <w:sz w:val="24"/>
-          <w:szCs w:val="24"/>
-          <w:lang w:val="de-DE"/>
-        </w:rPr>
-        <w:t>Wobei es zu sehr unterschiedlichen Commit Statistiken kam, da meistens zu zweit an einem Laptop programmiert wurde. So kann der zweite Laptop zum Recherchieren verwendet werden, ohne das Netzwerk zu wechseln.</w:t>
-      </w:r>
-      <w:bookmarkStart w:id="0" w:name="_GoBack"/>
-      <w:bookmarkEnd w:id="0"/>
-    </w:p>
-    <w:p>
-      <w:pPr>
-        <w:pStyle w:val="ListParagraph"/>
-        <w:ind w:left="1440"/>
-        <w:rPr>
-          <w:lang w:val="de-DE"/>
-        </w:rPr>
-      </w:pPr>
-    </w:p>
-    <w:p>
-      <w:pPr>
-        <w:pStyle w:val="Heading2"/>
-      </w:pPr>
+          <w:rFonts w:ascii="Inconsolata-zi4r" w:hAnsi="Inconsolata-zi4r" w:cs="Inconsolata-zi4r"/>
+          <w:sz w:val="24"/>
+          <w:szCs w:val="24"/>
+          <w:lang w:val="de-DE"/>
+        </w:rPr>
+      </w:pPr>
+      <w:r>
+        <w:rPr>
+          <w:rFonts w:ascii="Inconsolata-zi4r" w:hAnsi="Inconsolata-zi4r" w:cs="Inconsolata-zi4r"/>
+          <w:sz w:val="24"/>
+          <w:szCs w:val="24"/>
+          <w:lang w:val="de-DE"/>
+        </w:rPr>
+        <w:t>Live</w:t>
+      </w:r>
+      <w:r>
+        <w:rPr>
+          <w:rFonts w:ascii="Inconsolata-zi4r" w:hAnsi="Inconsolata-zi4r" w:cs="Inconsolata-zi4r"/>
+          <w:sz w:val="24"/>
+          <w:szCs w:val="24"/>
+          <w:lang w:val="de-DE"/>
+        </w:rPr>
+        <w:t>-V</w:t>
+      </w:r>
+      <w:r>
+        <w:rPr>
+          <w:rFonts w:ascii="Inconsolata-zi4r" w:hAnsi="Inconsolata-zi4r" w:cs="Inconsolata-zi4r"/>
+          <w:sz w:val="24"/>
+          <w:szCs w:val="24"/>
+          <w:lang w:val="de-DE"/>
+        </w:rPr>
+        <w:t>iew der Kamera</w:t>
+      </w:r>
+      <w:r>
+        <w:rPr>
+          <w:rFonts w:ascii="Inconsolata-zi4r" w:hAnsi="Inconsolata-zi4r" w:cs="Inconsolata-zi4r"/>
+          <w:sz w:val="24"/>
+          <w:szCs w:val="24"/>
+          <w:lang w:val="de-DE"/>
+        </w:rPr>
+        <w:t xml:space="preserve"> in eigenem Thread um Performance Probleme zu vermeiden</w:t>
+      </w:r>
+    </w:p>
+    <w:p>
+      <w:pPr>
+        <w:pStyle w:val="Listenabsatz"/>
+        <w:numPr>
+          <w:ilvl w:val="1"/>
+          <w:numId w:val="2"/>
+        </w:numPr>
+        <w:autoSpaceDE w:val="0"/>
+        <w:autoSpaceDN w:val="0"/>
+        <w:adjustRightInd w:val="0"/>
+        <w:spacing w:after="0" w:line="240" w:lineRule="auto"/>
+        <w:rPr>
+          <w:rFonts w:ascii="Inconsolata-zi4r" w:hAnsi="Inconsolata-zi4r" w:cs="Inconsolata-zi4r"/>
+          <w:sz w:val="24"/>
+          <w:szCs w:val="24"/>
+          <w:lang w:val="de-DE"/>
+        </w:rPr>
+      </w:pPr>
+      <w:r>
+        <w:rPr>
+          <w:rFonts w:ascii="Inconsolata-zi4r" w:hAnsi="Inconsolata-zi4r" w:cs="Inconsolata-zi4r"/>
+          <w:sz w:val="24"/>
+          <w:szCs w:val="24"/>
+          <w:lang w:val="de-DE"/>
+        </w:rPr>
+        <w:t xml:space="preserve">Ein- und Ausschalten der </w:t>
+      </w:r>
       <w:proofErr w:type="spellStart"/>
       <w:r>
-        <w:t>Umgesetze</w:t>
+        <w:rPr>
+          <w:rFonts w:ascii="Inconsolata-zi4r" w:hAnsi="Inconsolata-zi4r" w:cs="Inconsolata-zi4r"/>
+          <w:sz w:val="24"/>
+          <w:szCs w:val="24"/>
+          <w:lang w:val="de-DE"/>
+        </w:rPr>
+        <w:t>Liveview</w:t>
       </w:r>
       <w:proofErr w:type="spellEnd"/>
       <w:r>
-        <w:t xml:space="preserve"> NICE-TO-HAVES:</w:t>
-      </w:r>
-    </w:p>
-    <w:p>
-      <w:pPr>
-        <w:pStyle w:val="ListParagraph"/>
+        <w:rPr>
+          <w:rFonts w:ascii="Inconsolata-zi4r" w:hAnsi="Inconsolata-zi4r" w:cs="Inconsolata-zi4r"/>
+          <w:sz w:val="24"/>
+          <w:szCs w:val="24"/>
+          <w:lang w:val="de-DE"/>
+        </w:rPr>
+        <w:t xml:space="preserve"> (z.B. bei Performance Problemen durch schlechtem Netzwerk)</w:t>
+      </w:r>
+    </w:p>
+    <w:p>
+      <w:pPr>
+        <w:autoSpaceDE w:val="0"/>
+        <w:autoSpaceDN w:val="0"/>
+        <w:adjustRightInd w:val="0"/>
+        <w:spacing w:after="0" w:line="240" w:lineRule="auto"/>
+        <w:rPr>
+          <w:rFonts w:ascii="Inconsolata-zi4r" w:hAnsi="Inconsolata-zi4r" w:cs="Inconsolata-zi4r"/>
+          <w:sz w:val="24"/>
+          <w:szCs w:val="24"/>
+          <w:lang w:val="de-DE"/>
+        </w:rPr>
+      </w:pPr>
+    </w:p>
+    <w:p>
+      <w:pPr>
+        <w:pStyle w:val="Listenabsatz"/>
         <w:numPr>
           <w:ilvl w:val="0"/>
           <w:numId w:val="2"/>
@@ -1760,505 +2197,77 @@
           <w:lang w:val="de-DE"/>
         </w:rPr>
       </w:pPr>
+      <w:r>
+        <w:rPr>
+          <w:rFonts w:ascii="Inconsolata-zi4r" w:hAnsi="Inconsolata-zi4r" w:cs="Inconsolata-zi4r"/>
+          <w:b/>
+          <w:sz w:val="24"/>
+          <w:szCs w:val="24"/>
+          <w:lang w:val="de-DE"/>
+        </w:rPr>
+        <w:t>GUI</w:t>
+      </w:r>
+      <w:r>
+        <w:rPr>
+          <w:rFonts w:ascii="Inconsolata-zi4r" w:hAnsi="Inconsolata-zi4r" w:cs="Inconsolata-zi4r"/>
+          <w:sz w:val="24"/>
+          <w:szCs w:val="24"/>
+          <w:lang w:val="de-DE"/>
+        </w:rPr>
+        <w:t xml:space="preserve">: </w:t>
+      </w:r>
+    </w:p>
+    <w:p>
+      <w:pPr>
+        <w:pStyle w:val="Listenabsatz"/>
+        <w:numPr>
+          <w:ilvl w:val="1"/>
+          <w:numId w:val="2"/>
+        </w:numPr>
+        <w:autoSpaceDE w:val="0"/>
+        <w:autoSpaceDN w:val="0"/>
+        <w:adjustRightInd w:val="0"/>
+        <w:spacing w:after="0" w:line="240" w:lineRule="auto"/>
+        <w:rPr>
+          <w:rFonts w:ascii="Inconsolata-zi4r" w:hAnsi="Inconsolata-zi4r" w:cs="Inconsolata-zi4r"/>
+          <w:sz w:val="24"/>
+          <w:szCs w:val="24"/>
+          <w:lang w:val="de-DE"/>
+        </w:rPr>
+      </w:pPr>
+      <w:r>
+        <w:rPr>
+          <w:rFonts w:ascii="Inconsolata-zi4r" w:hAnsi="Inconsolata-zi4r" w:cs="Inconsolata-zi4r"/>
+          <w:sz w:val="24"/>
+          <w:szCs w:val="24"/>
+          <w:lang w:val="de-DE"/>
+        </w:rPr>
+        <w:t xml:space="preserve"> „Login“-(Connection) </w:t>
+      </w:r>
       <w:proofErr w:type="spellStart"/>
       <w:r>
         <w:rPr>
           <w:rFonts w:ascii="Inconsolata-zi4r" w:hAnsi="Inconsolata-zi4r" w:cs="Inconsolata-zi4r"/>
-          <w:b/>
-          <w:sz w:val="24"/>
-          <w:szCs w:val="24"/>
-          <w:lang w:val="de-DE"/>
-        </w:rPr>
-        <w:t>Application</w:t>
+          <w:sz w:val="24"/>
+          <w:szCs w:val="24"/>
+          <w:lang w:val="de-DE"/>
+        </w:rPr>
+        <w:t>Window</w:t>
       </w:r>
       <w:proofErr w:type="spellEnd"/>
       <w:r>
         <w:rPr>
           <w:rFonts w:ascii="Inconsolata-zi4r" w:hAnsi="Inconsolata-zi4r" w:cs="Inconsolata-zi4r"/>
-          <w:b/>
-          <w:sz w:val="24"/>
-          <w:szCs w:val="24"/>
-          <w:lang w:val="de-DE"/>
-        </w:rPr>
-        <w:t>/Session</w:t>
-      </w:r>
-      <w:r>
-        <w:rPr>
-          <w:rFonts w:ascii="Inconsolata-zi4r" w:hAnsi="Inconsolata-zi4r" w:cs="Inconsolata-zi4r"/>
           <w:sz w:val="24"/>
           <w:szCs w:val="24"/>
           <w:lang w:val="de-DE"/>
         </w:rPr>
         <w:t>:</w:t>
       </w:r>
-      <w:r>
-        <w:rPr>
-          <w:rFonts w:ascii="Inconsolata-zi4r" w:hAnsi="Inconsolata-zi4r" w:cs="Inconsolata-zi4r"/>
-          <w:sz w:val="24"/>
-          <w:szCs w:val="24"/>
-          <w:lang w:val="de-DE"/>
-        </w:rPr>
-        <w:t xml:space="preserve"> </w:t>
-      </w:r>
-    </w:p>
-    <w:p>
-      <w:pPr>
-        <w:pStyle w:val="ListParagraph"/>
-        <w:numPr>
-          <w:ilvl w:val="1"/>
-          <w:numId w:val="2"/>
-        </w:numPr>
-        <w:autoSpaceDE w:val="0"/>
-        <w:autoSpaceDN w:val="0"/>
-        <w:adjustRightInd w:val="0"/>
-        <w:spacing w:after="0" w:line="240" w:lineRule="auto"/>
-        <w:rPr>
-          <w:rFonts w:ascii="Inconsolata-zi4r" w:hAnsi="Inconsolata-zi4r" w:cs="Inconsolata-zi4r"/>
-          <w:sz w:val="24"/>
-          <w:szCs w:val="24"/>
-          <w:lang w:val="de-DE"/>
-        </w:rPr>
-      </w:pPr>
-      <w:r>
-        <w:rPr>
-          <w:rFonts w:ascii="Inconsolata-zi4r" w:hAnsi="Inconsolata-zi4r" w:cs="Inconsolata-zi4r"/>
-          <w:sz w:val="24"/>
-          <w:szCs w:val="24"/>
-          <w:lang w:val="de-DE"/>
-        </w:rPr>
-        <w:t xml:space="preserve">Verbindungsaufbau </w:t>
-      </w:r>
-      <w:proofErr w:type="spellStart"/>
-      <w:r>
-        <w:rPr>
-          <w:rFonts w:ascii="Inconsolata-zi4r" w:hAnsi="Inconsolata-zi4r" w:cs="Inconsolata-zi4r"/>
-          <w:sz w:val="24"/>
-          <w:szCs w:val="24"/>
-          <w:lang w:val="de-DE"/>
-        </w:rPr>
-        <w:t>timeout</w:t>
-      </w:r>
-      <w:proofErr w:type="spellEnd"/>
-      <w:r>
-        <w:rPr>
-          <w:rFonts w:ascii="Inconsolata-zi4r" w:hAnsi="Inconsolata-zi4r" w:cs="Inconsolata-zi4r"/>
-          <w:sz w:val="24"/>
-          <w:szCs w:val="24"/>
-          <w:lang w:val="de-DE"/>
-        </w:rPr>
-        <w:t xml:space="preserve"> im Falle einer falschen IP</w:t>
-      </w:r>
-    </w:p>
-    <w:p>
-      <w:pPr>
-        <w:pStyle w:val="ListParagraph"/>
-        <w:numPr>
-          <w:ilvl w:val="1"/>
-          <w:numId w:val="2"/>
-        </w:numPr>
-        <w:autoSpaceDE w:val="0"/>
-        <w:autoSpaceDN w:val="0"/>
-        <w:adjustRightInd w:val="0"/>
-        <w:spacing w:after="0" w:line="240" w:lineRule="auto"/>
-        <w:rPr>
-          <w:rFonts w:ascii="Inconsolata-zi4r" w:hAnsi="Inconsolata-zi4r" w:cs="Inconsolata-zi4r"/>
-          <w:sz w:val="24"/>
-          <w:szCs w:val="24"/>
-          <w:lang w:val="de-DE"/>
-        </w:rPr>
-      </w:pPr>
-      <w:r>
-        <w:rPr>
-          <w:rFonts w:ascii="Inconsolata-zi4r" w:hAnsi="Inconsolata-zi4r" w:cs="Inconsolata-zi4r"/>
-          <w:sz w:val="24"/>
-          <w:szCs w:val="24"/>
-          <w:lang w:val="de-DE"/>
-        </w:rPr>
-        <w:t>Ständige Kontrolle des Verbindungsstatus und entsprechendes Fehlerhandling</w:t>
-      </w:r>
-    </w:p>
-    <w:p>
-      <w:pPr>
-        <w:pStyle w:val="ListParagraph"/>
-        <w:numPr>
-          <w:ilvl w:val="0"/>
-          <w:numId w:val="2"/>
-        </w:numPr>
-        <w:autoSpaceDE w:val="0"/>
-        <w:autoSpaceDN w:val="0"/>
-        <w:adjustRightInd w:val="0"/>
-        <w:spacing w:after="0" w:line="240" w:lineRule="auto"/>
-        <w:rPr>
-          <w:rFonts w:ascii="Inconsolata-zi4r" w:hAnsi="Inconsolata-zi4r" w:cs="Inconsolata-zi4r"/>
-          <w:sz w:val="24"/>
-          <w:szCs w:val="24"/>
-          <w:lang w:val="de-DE"/>
-        </w:rPr>
-      </w:pPr>
-      <w:proofErr w:type="spellStart"/>
-      <w:r>
-        <w:rPr>
-          <w:rFonts w:ascii="Inconsolata-zi4r" w:hAnsi="Inconsolata-zi4r" w:cs="Inconsolata-zi4r"/>
-          <w:b/>
-          <w:sz w:val="24"/>
-          <w:szCs w:val="24"/>
-          <w:lang w:val="de-DE"/>
-        </w:rPr>
-        <w:t>ALMotion</w:t>
-      </w:r>
-      <w:proofErr w:type="spellEnd"/>
-      <w:r>
-        <w:rPr>
-          <w:rFonts w:ascii="LMRoman12-Regular" w:hAnsi="LMRoman12-Regular" w:cs="LMRoman12-Regular"/>
-          <w:sz w:val="24"/>
-          <w:szCs w:val="24"/>
-          <w:lang w:val="de-DE"/>
-        </w:rPr>
-        <w:t>: Fortbewegung und Drehung in verschiedene Richtungen (z.B. mit Knöpfen)</w:t>
-      </w:r>
-    </w:p>
-    <w:p>
-      <w:pPr>
-        <w:pStyle w:val="ListParagraph"/>
-        <w:numPr>
-          <w:ilvl w:val="1"/>
-          <w:numId w:val="2"/>
-        </w:numPr>
-        <w:autoSpaceDE w:val="0"/>
-        <w:autoSpaceDN w:val="0"/>
-        <w:adjustRightInd w:val="0"/>
-        <w:spacing w:after="0" w:line="240" w:lineRule="auto"/>
-        <w:rPr>
-          <w:rFonts w:ascii="Inconsolata-zi4r" w:hAnsi="Inconsolata-zi4r" w:cs="Inconsolata-zi4r"/>
-          <w:sz w:val="24"/>
-          <w:szCs w:val="24"/>
-          <w:lang w:val="de-DE"/>
-        </w:rPr>
-      </w:pPr>
-      <w:r>
-        <w:rPr>
-          <w:rFonts w:ascii="LMRoman12-Regular" w:hAnsi="LMRoman12-Regular" w:cs="LMRoman12-Regular"/>
-          <w:sz w:val="24"/>
-          <w:szCs w:val="24"/>
-          <w:lang w:val="de-DE"/>
-        </w:rPr>
-        <w:t>Bewegung der Arme während des Gehens kann ein- oder ausgeschaltet werden</w:t>
-      </w:r>
-    </w:p>
-    <w:p>
-      <w:pPr>
-        <w:pStyle w:val="ListParagraph"/>
-        <w:numPr>
-          <w:ilvl w:val="0"/>
-          <w:numId w:val="2"/>
-        </w:numPr>
-        <w:autoSpaceDE w:val="0"/>
-        <w:autoSpaceDN w:val="0"/>
-        <w:adjustRightInd w:val="0"/>
-        <w:spacing w:after="0" w:line="240" w:lineRule="auto"/>
-        <w:rPr>
-          <w:rFonts w:ascii="LMRoman12-Regular" w:hAnsi="LMRoman12-Regular" w:cs="LMRoman12-Regular"/>
-          <w:sz w:val="24"/>
-          <w:szCs w:val="24"/>
-          <w:lang w:val="de-DE"/>
-        </w:rPr>
-      </w:pPr>
-      <w:proofErr w:type="spellStart"/>
-      <w:r>
-        <w:rPr>
-          <w:rFonts w:ascii="Inconsolata-zi4r" w:hAnsi="Inconsolata-zi4r" w:cs="Inconsolata-zi4r"/>
-          <w:b/>
-          <w:sz w:val="24"/>
-          <w:szCs w:val="24"/>
-          <w:lang w:val="de-DE"/>
-        </w:rPr>
-        <w:t>ALTextToSpeech</w:t>
-      </w:r>
-      <w:proofErr w:type="spellEnd"/>
-      <w:r>
-        <w:rPr>
-          <w:rFonts w:ascii="LMRoman12-Regular" w:hAnsi="LMRoman12-Regular" w:cs="LMRoman12-Regular"/>
-          <w:sz w:val="24"/>
-          <w:szCs w:val="24"/>
-          <w:lang w:val="de-DE"/>
-        </w:rPr>
-        <w:t>: Eingabe von Text, den NAO sagen soll (Deutsch/Englisch, Tonhöhe)</w:t>
-      </w:r>
-    </w:p>
-    <w:p>
-      <w:pPr>
-        <w:pStyle w:val="ListParagraph"/>
-        <w:numPr>
-          <w:ilvl w:val="1"/>
-          <w:numId w:val="2"/>
-        </w:numPr>
-        <w:autoSpaceDE w:val="0"/>
-        <w:autoSpaceDN w:val="0"/>
-        <w:adjustRightInd w:val="0"/>
-        <w:spacing w:after="0" w:line="240" w:lineRule="auto"/>
-        <w:rPr>
-          <w:rFonts w:ascii="Inconsolata-zi4r" w:hAnsi="Inconsolata-zi4r" w:cs="Inconsolata-zi4r"/>
-          <w:sz w:val="24"/>
-          <w:szCs w:val="24"/>
-          <w:lang w:val="de-DE"/>
-        </w:rPr>
-      </w:pPr>
-      <w:r>
-        <w:rPr>
-          <w:rFonts w:ascii="Inconsolata-zi4r" w:hAnsi="Inconsolata-zi4r" w:cs="Inconsolata-zi4r"/>
-          <w:sz w:val="24"/>
-          <w:szCs w:val="24"/>
-          <w:lang w:val="de-DE"/>
-        </w:rPr>
-        <w:t>Sprachauswahl findet über Stimmenauswahl statt.</w:t>
-      </w:r>
-    </w:p>
-    <w:p>
-      <w:pPr>
-        <w:pStyle w:val="ListParagraph"/>
-        <w:numPr>
-          <w:ilvl w:val="0"/>
-          <w:numId w:val="2"/>
-        </w:numPr>
-        <w:autoSpaceDE w:val="0"/>
-        <w:autoSpaceDN w:val="0"/>
-        <w:adjustRightInd w:val="0"/>
-        <w:spacing w:after="0" w:line="240" w:lineRule="auto"/>
-        <w:rPr>
-          <w:rFonts w:ascii="Inconsolata-zi4r" w:hAnsi="Inconsolata-zi4r" w:cs="Inconsolata-zi4r"/>
-          <w:sz w:val="24"/>
-          <w:szCs w:val="24"/>
-          <w:lang w:val="de-DE"/>
-        </w:rPr>
-      </w:pPr>
-      <w:proofErr w:type="spellStart"/>
-      <w:r>
-        <w:rPr>
-          <w:rFonts w:ascii="Inconsolata-zi4r" w:hAnsi="Inconsolata-zi4r" w:cs="Inconsolata-zi4r"/>
-          <w:b/>
-          <w:sz w:val="24"/>
-          <w:szCs w:val="24"/>
-          <w:lang w:val="de-DE"/>
-        </w:rPr>
-        <w:t>ALVideoDevice</w:t>
-      </w:r>
-      <w:proofErr w:type="spellEnd"/>
-      <w:r>
-        <w:rPr>
-          <w:rFonts w:ascii="Inconsolata-zi4r" w:hAnsi="Inconsolata-zi4r" w:cs="Inconsolata-zi4r"/>
-          <w:sz w:val="24"/>
-          <w:szCs w:val="24"/>
-          <w:lang w:val="de-DE"/>
-        </w:rPr>
-        <w:t>:</w:t>
-      </w:r>
-    </w:p>
-    <w:p>
-      <w:pPr>
-        <w:pStyle w:val="ListParagraph"/>
-        <w:numPr>
-          <w:ilvl w:val="1"/>
-          <w:numId w:val="2"/>
-        </w:numPr>
-        <w:autoSpaceDE w:val="0"/>
-        <w:autoSpaceDN w:val="0"/>
-        <w:adjustRightInd w:val="0"/>
-        <w:spacing w:after="0" w:line="240" w:lineRule="auto"/>
-        <w:rPr>
-          <w:rFonts w:ascii="Inconsolata-zi4r" w:hAnsi="Inconsolata-zi4r" w:cs="Inconsolata-zi4r"/>
-          <w:sz w:val="24"/>
-          <w:szCs w:val="24"/>
-          <w:lang w:val="de-DE"/>
-        </w:rPr>
-      </w:pPr>
-      <w:r>
-        <w:rPr>
-          <w:rFonts w:ascii="Inconsolata-zi4r" w:hAnsi="Inconsolata-zi4r" w:cs="Inconsolata-zi4r"/>
-          <w:sz w:val="24"/>
-          <w:szCs w:val="24"/>
-          <w:lang w:val="de-DE"/>
-        </w:rPr>
-        <w:t>Live</w:t>
-      </w:r>
-      <w:r>
-        <w:rPr>
-          <w:rFonts w:ascii="Inconsolata-zi4r" w:hAnsi="Inconsolata-zi4r" w:cs="Inconsolata-zi4r"/>
-          <w:sz w:val="24"/>
-          <w:szCs w:val="24"/>
-          <w:lang w:val="de-DE"/>
-        </w:rPr>
-        <w:t>-V</w:t>
-      </w:r>
-      <w:r>
-        <w:rPr>
-          <w:rFonts w:ascii="Inconsolata-zi4r" w:hAnsi="Inconsolata-zi4r" w:cs="Inconsolata-zi4r"/>
-          <w:sz w:val="24"/>
-          <w:szCs w:val="24"/>
-          <w:lang w:val="de-DE"/>
-        </w:rPr>
-        <w:t>iew der Kamera</w:t>
-      </w:r>
-      <w:r>
-        <w:rPr>
-          <w:rFonts w:ascii="Inconsolata-zi4r" w:hAnsi="Inconsolata-zi4r" w:cs="Inconsolata-zi4r"/>
-          <w:sz w:val="24"/>
-          <w:szCs w:val="24"/>
-          <w:lang w:val="de-DE"/>
-        </w:rPr>
-        <w:t xml:space="preserve"> in eigenem Thread um Performance Probleme zu vermeiden</w:t>
-      </w:r>
-    </w:p>
-    <w:p>
-      <w:pPr>
-        <w:pStyle w:val="ListParagraph"/>
-        <w:numPr>
-          <w:ilvl w:val="1"/>
-          <w:numId w:val="2"/>
-        </w:numPr>
-        <w:autoSpaceDE w:val="0"/>
-        <w:autoSpaceDN w:val="0"/>
-        <w:adjustRightInd w:val="0"/>
-        <w:spacing w:after="0" w:line="240" w:lineRule="auto"/>
-        <w:rPr>
-          <w:rFonts w:ascii="Inconsolata-zi4r" w:hAnsi="Inconsolata-zi4r" w:cs="Inconsolata-zi4r"/>
-          <w:sz w:val="24"/>
-          <w:szCs w:val="24"/>
-          <w:lang w:val="de-DE"/>
-        </w:rPr>
-      </w:pPr>
-      <w:r>
-        <w:rPr>
-          <w:rFonts w:ascii="Inconsolata-zi4r" w:hAnsi="Inconsolata-zi4r" w:cs="Inconsolata-zi4r"/>
-          <w:sz w:val="24"/>
-          <w:szCs w:val="24"/>
-          <w:lang w:val="de-DE"/>
-        </w:rPr>
-        <w:t xml:space="preserve">Ein- und Ausschalten der </w:t>
-      </w:r>
-      <w:proofErr w:type="spellStart"/>
-      <w:r>
-        <w:rPr>
-          <w:rFonts w:ascii="Inconsolata-zi4r" w:hAnsi="Inconsolata-zi4r" w:cs="Inconsolata-zi4r"/>
-          <w:sz w:val="24"/>
-          <w:szCs w:val="24"/>
-          <w:lang w:val="de-DE"/>
-        </w:rPr>
-        <w:t>Liveview</w:t>
-      </w:r>
-      <w:proofErr w:type="spellEnd"/>
-      <w:r>
-        <w:rPr>
-          <w:rFonts w:ascii="Inconsolata-zi4r" w:hAnsi="Inconsolata-zi4r" w:cs="Inconsolata-zi4r"/>
-          <w:sz w:val="24"/>
-          <w:szCs w:val="24"/>
-          <w:lang w:val="de-DE"/>
-        </w:rPr>
-        <w:t xml:space="preserve"> (z.B. bei Performance Problemen durch schlechtem Netzwerk)</w:t>
-      </w:r>
-    </w:p>
-    <w:p>
-      <w:pPr>
-        <w:autoSpaceDE w:val="0"/>
-        <w:autoSpaceDN w:val="0"/>
-        <w:adjustRightInd w:val="0"/>
-        <w:spacing w:after="0" w:line="240" w:lineRule="auto"/>
-        <w:rPr>
-          <w:rFonts w:ascii="Inconsolata-zi4r" w:hAnsi="Inconsolata-zi4r" w:cs="Inconsolata-zi4r"/>
-          <w:sz w:val="24"/>
-          <w:szCs w:val="24"/>
-          <w:lang w:val="de-DE"/>
-        </w:rPr>
-      </w:pPr>
-    </w:p>
-    <w:p>
-      <w:pPr>
-        <w:pStyle w:val="ListParagraph"/>
-        <w:numPr>
-          <w:ilvl w:val="0"/>
-          <w:numId w:val="2"/>
-        </w:numPr>
-        <w:autoSpaceDE w:val="0"/>
-        <w:autoSpaceDN w:val="0"/>
-        <w:adjustRightInd w:val="0"/>
-        <w:spacing w:after="0" w:line="240" w:lineRule="auto"/>
-        <w:rPr>
-          <w:rFonts w:ascii="Inconsolata-zi4r" w:hAnsi="Inconsolata-zi4r" w:cs="Inconsolata-zi4r"/>
-          <w:sz w:val="24"/>
-          <w:szCs w:val="24"/>
-          <w:lang w:val="de-DE"/>
-        </w:rPr>
-      </w:pPr>
-      <w:r>
-        <w:rPr>
-          <w:rFonts w:ascii="Inconsolata-zi4r" w:hAnsi="Inconsolata-zi4r" w:cs="Inconsolata-zi4r"/>
-          <w:b/>
-          <w:sz w:val="24"/>
-          <w:szCs w:val="24"/>
-          <w:lang w:val="de-DE"/>
-        </w:rPr>
-        <w:t>GUI</w:t>
-      </w:r>
-      <w:r>
-        <w:rPr>
-          <w:rFonts w:ascii="Inconsolata-zi4r" w:hAnsi="Inconsolata-zi4r" w:cs="Inconsolata-zi4r"/>
-          <w:sz w:val="24"/>
-          <w:szCs w:val="24"/>
-          <w:lang w:val="de-DE"/>
-        </w:rPr>
-        <w:t xml:space="preserve">: </w:t>
-      </w:r>
-    </w:p>
-    <w:p>
-      <w:pPr>
-        <w:pStyle w:val="ListParagraph"/>
-        <w:numPr>
-          <w:ilvl w:val="1"/>
-          <w:numId w:val="2"/>
-        </w:numPr>
-        <w:autoSpaceDE w:val="0"/>
-        <w:autoSpaceDN w:val="0"/>
-        <w:adjustRightInd w:val="0"/>
-        <w:spacing w:after="0" w:line="240" w:lineRule="auto"/>
-        <w:rPr>
-          <w:rFonts w:ascii="Inconsolata-zi4r" w:hAnsi="Inconsolata-zi4r" w:cs="Inconsolata-zi4r"/>
-          <w:sz w:val="24"/>
-          <w:szCs w:val="24"/>
-          <w:lang w:val="de-DE"/>
-        </w:rPr>
-      </w:pPr>
-      <w:r>
-        <w:rPr>
-          <w:rFonts w:ascii="Inconsolata-zi4r" w:hAnsi="Inconsolata-zi4r" w:cs="Inconsolata-zi4r"/>
-          <w:sz w:val="24"/>
-          <w:szCs w:val="24"/>
-          <w:lang w:val="de-DE"/>
-        </w:rPr>
-        <w:t xml:space="preserve"> „Login“-(Connection) </w:t>
-      </w:r>
-      <w:proofErr w:type="spellStart"/>
-      <w:r>
-        <w:rPr>
-          <w:rFonts w:ascii="Inconsolata-zi4r" w:hAnsi="Inconsolata-zi4r" w:cs="Inconsolata-zi4r"/>
-          <w:sz w:val="24"/>
-          <w:szCs w:val="24"/>
-          <w:lang w:val="de-DE"/>
-        </w:rPr>
-        <w:t>Window</w:t>
-      </w:r>
-      <w:proofErr w:type="spellEnd"/>
-      <w:r>
-        <w:rPr>
-          <w:rFonts w:ascii="Inconsolata-zi4r" w:hAnsi="Inconsolata-zi4r" w:cs="Inconsolata-zi4r"/>
-          <w:sz w:val="24"/>
-          <w:szCs w:val="24"/>
-          <w:lang w:val="de-DE"/>
-        </w:rPr>
-        <w:t>:</w:t>
-      </w:r>
-    </w:p>
-    <w:p>
-      <w:pPr>
-        <w:pStyle w:val="ListParagraph"/>
+    </w:p>
+    <w:p>
+      <w:pPr>
+        <w:pStyle w:val="Listenabsatz"/>
         <w:numPr>
           <w:ilvl w:val="2"/>
           <w:numId w:val="2"/>
@@ -2354,7 +2363,7 @@
     </w:p>
     <w:p>
       <w:pPr>
-        <w:pStyle w:val="ListParagraph"/>
+        <w:pStyle w:val="Listenabsatz"/>
         <w:numPr>
           <w:ilvl w:val="2"/>
           <w:numId w:val="2"/>
@@ -2382,7 +2391,7 @@
     </w:p>
     <w:p>
       <w:pPr>
-        <w:pStyle w:val="ListParagraph"/>
+        <w:pStyle w:val="Listenabsatz"/>
         <w:numPr>
           <w:ilvl w:val="2"/>
           <w:numId w:val="2"/>
@@ -2410,7 +2419,7 @@
     </w:p>
     <w:p>
       <w:pPr>
-        <w:pStyle w:val="ListParagraph"/>
+        <w:pStyle w:val="Listenabsatz"/>
         <w:numPr>
           <w:ilvl w:val="2"/>
           <w:numId w:val="2"/>
@@ -2469,7 +2478,7 @@
     </w:p>
     <w:p>
       <w:pPr>
-        <w:pStyle w:val="ListParagraph"/>
+        <w:pStyle w:val="Listenabsatz"/>
         <w:numPr>
           <w:ilvl w:val="2"/>
           <w:numId w:val="2"/>
@@ -2497,7 +2506,7 @@
     </w:p>
     <w:p>
       <w:pPr>
-        <w:pStyle w:val="ListParagraph"/>
+        <w:pStyle w:val="Listenabsatz"/>
         <w:numPr>
           <w:ilvl w:val="1"/>
           <w:numId w:val="2"/>
@@ -2546,7 +2555,7 @@
     </w:p>
     <w:p>
       <w:pPr>
-        <w:pStyle w:val="ListParagraph"/>
+        <w:pStyle w:val="Listenabsatz"/>
         <w:numPr>
           <w:ilvl w:val="2"/>
           <w:numId w:val="2"/>
@@ -2594,7 +2603,7 @@
     </w:p>
     <w:p>
       <w:pPr>
-        <w:pStyle w:val="ListParagraph"/>
+        <w:pStyle w:val="Listenabsatz"/>
         <w:numPr>
           <w:ilvl w:val="2"/>
           <w:numId w:val="2"/>
@@ -2628,20 +2637,6 @@
         </w:rPr>
         <w:t>, wenn sie nicht vom User benutzt werden sollen</w:t>
       </w:r>
-    </w:p>
-    <w:p>
-      <w:pPr>
-        <w:autoSpaceDE w:val="0"/>
-        <w:autoSpaceDN w:val="0"/>
-        <w:adjustRightInd w:val="0"/>
-        <w:spacing w:after="0" w:line="240" w:lineRule="auto"/>
-        <w:rPr>
-          <w:rFonts w:ascii="Inconsolata-zi4r" w:hAnsi="Inconsolata-zi4r" w:cs="Inconsolata-zi4r"/>
-          <w:sz w:val="24"/>
-          <w:szCs w:val="24"/>
-          <w:lang w:val="de-DE"/>
-        </w:rPr>
-      </w:pPr>
     </w:p>
     <w:p>
       <w:pPr>
@@ -2671,7 +2666,7 @@
               <wp:posOffset>0</wp:posOffset>
             </wp:positionH>
             <wp:positionV relativeFrom="paragraph">
-              <wp:posOffset>331470</wp:posOffset>
+              <wp:posOffset>288925</wp:posOffset>
             </wp:positionV>
             <wp:extent cx="5934075" cy="4701540"/>
             <wp:effectExtent l="0" t="0" r="9525" b="3810"/>
@@ -2726,6 +2721,175 @@
             </wp14:sizeRelV>
           </wp:anchor>
         </w:drawing>
+      </w:r>
+    </w:p>
+    <w:p>
+      <w:pPr>
+        <w:autoSpaceDE w:val="0"/>
+        <w:autoSpaceDN w:val="0"/>
+        <w:adjustRightInd w:val="0"/>
+        <w:spacing w:after="0" w:line="240" w:lineRule="auto"/>
+        <w:rPr>
+          <w:rFonts w:ascii="Inconsolata-zi4r" w:hAnsi="Inconsolata-zi4r" w:cs="Inconsolata-zi4r"/>
+          <w:sz w:val="24"/>
+          <w:szCs w:val="24"/>
+          <w:lang w:val="de-DE"/>
+        </w:rPr>
+      </w:pPr>
+    </w:p>
+    <w:p>
+      <w:pPr>
+        <w:autoSpaceDE w:val="0"/>
+        <w:autoSpaceDN w:val="0"/>
+        <w:adjustRightInd w:val="0"/>
+        <w:spacing w:after="0" w:line="240" w:lineRule="auto"/>
+        <w:rPr>
+          <w:rFonts w:ascii="Inconsolata-zi4r" w:hAnsi="Inconsolata-zi4r" w:cs="Inconsolata-zi4r"/>
+          <w:sz w:val="24"/>
+          <w:szCs w:val="24"/>
+          <w:lang w:val="de-DE"/>
+        </w:rPr>
+      </w:pPr>
+      <w:bookmarkStart w:id="0" w:name="_GoBack"/>
+      <w:bookmarkEnd w:id="0"/>
+    </w:p>
+    <w:p>
+      <w:pPr>
+        <w:autoSpaceDE w:val="0"/>
+        <w:autoSpaceDN w:val="0"/>
+        <w:adjustRightInd w:val="0"/>
+        <w:spacing w:after="0" w:line="240" w:lineRule="auto"/>
+        <w:rPr>
+          <w:rFonts w:ascii="Inconsolata-zi4r" w:hAnsi="Inconsolata-zi4r" w:cs="Inconsolata-zi4r"/>
+          <w:sz w:val="24"/>
+          <w:szCs w:val="24"/>
+          <w:lang w:val="de-DE"/>
+        </w:rPr>
+      </w:pPr>
+      <w:r>
+        <w:rPr>
+          <w:rFonts w:ascii="Inconsolata-zi4r" w:hAnsi="Inconsolata-zi4r" w:cs="Inconsolata-zi4r"/>
+          <w:b/>
+          <w:sz w:val="24"/>
+          <w:szCs w:val="24"/>
+          <w:lang w:val="de-DE"/>
+        </w:rPr>
+        <w:t>Abschlussb</w:t>
+      </w:r>
+      <w:r>
+        <w:rPr>
+          <w:rFonts w:ascii="Inconsolata-zi4r" w:hAnsi="Inconsolata-zi4r" w:cs="Inconsolata-zi4r"/>
+          <w:b/>
+          <w:sz w:val="24"/>
+          <w:szCs w:val="24"/>
+          <w:lang w:val="de-DE"/>
+        </w:rPr>
+        <w:t>emerkung</w:t>
+      </w:r>
+      <w:r>
+        <w:rPr>
+          <w:rFonts w:ascii="Inconsolata-zi4r" w:hAnsi="Inconsolata-zi4r" w:cs="Inconsolata-zi4r"/>
+          <w:sz w:val="24"/>
+          <w:szCs w:val="24"/>
+          <w:lang w:val="de-DE"/>
+        </w:rPr>
+        <w:t xml:space="preserve">: </w:t>
+      </w:r>
+    </w:p>
+    <w:p>
+      <w:pPr>
+        <w:pStyle w:val="Listenabsatz"/>
+        <w:numPr>
+          <w:ilvl w:val="0"/>
+          <w:numId w:val="2"/>
+        </w:numPr>
+        <w:autoSpaceDE w:val="0"/>
+        <w:autoSpaceDN w:val="0"/>
+        <w:adjustRightInd w:val="0"/>
+        <w:spacing w:after="0" w:line="240" w:lineRule="auto"/>
+        <w:rPr>
+          <w:rFonts w:ascii="Inconsolata-zi4r" w:hAnsi="Inconsolata-zi4r" w:cs="Inconsolata-zi4r"/>
+          <w:sz w:val="24"/>
+          <w:szCs w:val="24"/>
+          <w:lang w:val="de-DE"/>
+        </w:rPr>
+      </w:pPr>
+      <w:r>
+        <w:rPr>
+          <w:rFonts w:ascii="Inconsolata-zi4r" w:hAnsi="Inconsolata-zi4r" w:cs="Inconsolata-zi4r"/>
+          <w:sz w:val="24"/>
+          <w:szCs w:val="24"/>
+          <w:lang w:val="de-DE"/>
+        </w:rPr>
+        <w:t xml:space="preserve">Das Programm wurde hauptsächlich auf der vom Dozenten bereitgestellten Linux-VM getestet. </w:t>
+      </w:r>
+    </w:p>
+    <w:p>
+      <w:pPr>
+        <w:pStyle w:val="Listenabsatz"/>
+        <w:numPr>
+          <w:ilvl w:val="0"/>
+          <w:numId w:val="2"/>
+        </w:numPr>
+        <w:autoSpaceDE w:val="0"/>
+        <w:autoSpaceDN w:val="0"/>
+        <w:adjustRightInd w:val="0"/>
+        <w:spacing w:after="0" w:line="240" w:lineRule="auto"/>
+        <w:rPr>
+          <w:rFonts w:ascii="Inconsolata-zi4r" w:hAnsi="Inconsolata-zi4r" w:cs="Inconsolata-zi4r"/>
+          <w:sz w:val="24"/>
+          <w:szCs w:val="24"/>
+          <w:lang w:val="de-DE"/>
+        </w:rPr>
+      </w:pPr>
+      <w:r>
+        <w:rPr>
+          <w:rFonts w:ascii="Inconsolata-zi4r" w:hAnsi="Inconsolata-zi4r" w:cs="Inconsolata-zi4r"/>
+          <w:sz w:val="24"/>
+          <w:szCs w:val="24"/>
+          <w:lang w:val="de-DE"/>
+        </w:rPr>
+        <w:t xml:space="preserve">In </w:t>
+      </w:r>
+      <w:proofErr w:type="spellStart"/>
+      <w:r>
+        <w:rPr>
+          <w:rFonts w:ascii="Inconsolata-zi4r" w:hAnsi="Inconsolata-zi4r" w:cs="Inconsolata-zi4r"/>
+          <w:sz w:val="24"/>
+          <w:szCs w:val="24"/>
+          <w:lang w:val="de-DE"/>
+        </w:rPr>
+        <w:t>Moodle</w:t>
+      </w:r>
+      <w:proofErr w:type="spellEnd"/>
+      <w:r>
+        <w:rPr>
+          <w:rFonts w:ascii="Inconsolata-zi4r" w:hAnsi="Inconsolata-zi4r" w:cs="Inconsolata-zi4r"/>
+          <w:sz w:val="24"/>
+          <w:szCs w:val="24"/>
+          <w:lang w:val="de-DE"/>
+        </w:rPr>
+        <w:t xml:space="preserve"> wurde keine .</w:t>
+      </w:r>
+      <w:proofErr w:type="spellStart"/>
+      <w:r>
+        <w:rPr>
+          <w:rFonts w:ascii="Inconsolata-zi4r" w:hAnsi="Inconsolata-zi4r" w:cs="Inconsolata-zi4r"/>
+          <w:sz w:val="24"/>
+          <w:szCs w:val="24"/>
+          <w:lang w:val="de-DE"/>
+        </w:rPr>
+        <w:t>jar</w:t>
+      </w:r>
+      <w:proofErr w:type="spellEnd"/>
+      <w:r>
+        <w:rPr>
+          <w:rFonts w:ascii="Inconsolata-zi4r" w:hAnsi="Inconsolata-zi4r" w:cs="Inconsolata-zi4r"/>
+          <w:sz w:val="24"/>
+          <w:szCs w:val="24"/>
+          <w:lang w:val="de-DE"/>
+        </w:rPr>
+        <w:t>-Datei abgegeben, da die Erstellung einer (ausführbaren &amp; lauffähigen) Datei trotz Video-Anleitung fehlschlug. Dies wurde am 21.02. ebenfalls mit dem Dozenten so abgesprochen.</w:t>
       </w:r>
     </w:p>
     <w:sectPr>
@@ -3367,15 +3531,15 @@
     <w:lsdException w:name="Hashtag" w:semiHidden="1" w:unhideWhenUsed="1"/>
     <w:lsdException w:name="Unresolved Mention" w:semiHidden="1" w:unhideWhenUsed="1"/>
   </w:latentStyles>
-  <w:style w:type="paragraph" w:default="1" w:styleId="Normal">
+  <w:style w:type="paragraph" w:default="1" w:styleId="Standard">
     <w:name w:val="Normal"/>
     <w:qFormat/>
   </w:style>
-  <w:style w:type="paragraph" w:styleId="Heading1">
+  <w:style w:type="paragraph" w:styleId="berschrift1">
     <w:name w:val="heading 1"/>
-    <w:basedOn w:val="Normal"/>
-    <w:next w:val="Normal"/>
-    <w:link w:val="Heading1Char"/>
+    <w:basedOn w:val="Standard"/>
+    <w:next w:val="Standard"/>
+    <w:link w:val="berschrift1Zchn"/>
     <w:uiPriority w:val="9"/>
     <w:qFormat/>
     <w:rsid w:val="00843FE6"/>
@@ -3392,10 +3556,10 @@
       <w:szCs w:val="32"/>
     </w:rPr>
   </w:style>
-  <w:style w:type="paragraph" w:styleId="Heading2">
+  <w:style w:type="paragraph" w:styleId="berschrift2">
     <w:name w:val="heading 2"/>
-    <w:next w:val="Normal"/>
-    <w:link w:val="Heading2Char"/>
+    <w:next w:val="Standard"/>
+    <w:link w:val="berschrift2Zchn"/>
     <w:uiPriority w:val="9"/>
     <w:unhideWhenUsed/>
     <w:qFormat/>
@@ -3413,13 +3577,13 @@
       <w:szCs w:val="26"/>
     </w:rPr>
   </w:style>
-  <w:style w:type="character" w:default="1" w:styleId="DefaultParagraphFont">
+  <w:style w:type="character" w:default="1" w:styleId="Absatz-Standardschriftart">
     <w:name w:val="Default Paragraph Font"/>
     <w:uiPriority w:val="1"/>
     <w:semiHidden/>
     <w:unhideWhenUsed/>
   </w:style>
-  <w:style w:type="table" w:default="1" w:styleId="TableNormal">
+  <w:style w:type="table" w:default="1" w:styleId="NormaleTabelle">
     <w:name w:val="Normal Table"/>
     <w:uiPriority w:val="99"/>
     <w:semiHidden/>
@@ -3434,15 +3598,15 @@
       </w:tblCellMar>
     </w:tblPr>
   </w:style>
-  <w:style w:type="numbering" w:default="1" w:styleId="NoList">
+  <w:style w:type="numbering" w:default="1" w:styleId="KeineListe">
     <w:name w:val="No List"/>
     <w:uiPriority w:val="99"/>
     <w:semiHidden/>
     <w:unhideWhenUsed/>
   </w:style>
-  <w:style w:type="paragraph" w:styleId="ListParagraph">
+  <w:style w:type="paragraph" w:styleId="Listenabsatz">
     <w:name w:val="List Paragraph"/>
-    <w:basedOn w:val="Normal"/>
+    <w:basedOn w:val="Standard"/>
     <w:uiPriority w:val="34"/>
     <w:qFormat/>
     <w:rsid w:val="00291E79"/>
@@ -3451,10 +3615,10 @@
       <w:contextualSpacing/>
     </w:pPr>
   </w:style>
-  <w:style w:type="character" w:customStyle="1" w:styleId="Heading1Char">
-    <w:name w:val="Heading 1 Char"/>
-    <w:basedOn w:val="DefaultParagraphFont"/>
-    <w:link w:val="Heading1"/>
+  <w:style w:type="character" w:customStyle="1" w:styleId="berschrift1Zchn">
+    <w:name w:val="Überschrift 1 Zchn"/>
+    <w:basedOn w:val="Absatz-Standardschriftart"/>
+    <w:link w:val="berschrift1"/>
     <w:uiPriority w:val="9"/>
     <w:rsid w:val="00843FE6"/>
     <w:rPr>
@@ -3464,10 +3628,10 @@
       <w:szCs w:val="32"/>
     </w:rPr>
   </w:style>
-  <w:style w:type="character" w:customStyle="1" w:styleId="Heading2Char">
-    <w:name w:val="Heading 2 Char"/>
-    <w:basedOn w:val="DefaultParagraphFont"/>
-    <w:link w:val="Heading2"/>
+  <w:style w:type="character" w:customStyle="1" w:styleId="berschrift2Zchn">
+    <w:name w:val="Überschrift 2 Zchn"/>
+    <w:basedOn w:val="Absatz-Standardschriftart"/>
+    <w:link w:val="berschrift2"/>
     <w:uiPriority w:val="9"/>
     <w:rsid w:val="00843FE6"/>
     <w:rPr>

</xml_diff>